<commit_message>
new update week 8
</commit_message>
<xml_diff>
--- a/report moi tuan/tuan 6/sermina-group10.docx
+++ b/report moi tuan/tuan 6/sermina-group10.docx
@@ -4,6 +4,8 @@
   <w:body>
     <w:p>
       <w:pPr>
+        <w:spacing w:line="240" w:lineRule="auto"/>
+        <w:contextualSpacing/>
         <w:jc w:val="center"/>
         <w:rPr>
           <w:rFonts w:cstheme="minorHAnsi"/>
@@ -69,6 +71,8 @@
     </w:p>
     <w:p>
       <w:pPr>
+        <w:spacing w:line="240" w:lineRule="auto"/>
+        <w:contextualSpacing/>
         <w:jc w:val="center"/>
         <w:rPr>
           <w:rFonts w:cstheme="minorHAnsi"/>
@@ -91,6 +95,8 @@
     </w:p>
     <w:p>
       <w:pPr>
+        <w:spacing w:line="240" w:lineRule="auto"/>
+        <w:contextualSpacing/>
         <w:jc w:val="center"/>
         <w:rPr>
           <w:rFonts w:cstheme="minorHAnsi"/>
@@ -109,6 +115,8 @@
     </w:p>
     <w:p>
       <w:pPr>
+        <w:spacing w:line="240" w:lineRule="auto"/>
+        <w:contextualSpacing/>
         <w:jc w:val="center"/>
         <w:rPr>
           <w:rFonts w:cstheme="minorHAnsi"/>
@@ -121,6 +129,8 @@
         <w:tabs>
           <w:tab w:val="left" w:pos="6165"/>
         </w:tabs>
+        <w:spacing w:line="240" w:lineRule="auto"/>
+        <w:contextualSpacing/>
         <w:jc w:val="center"/>
         <w:rPr>
           <w:rFonts w:cstheme="minorHAnsi"/>
@@ -146,6 +156,8 @@
         <w:tabs>
           <w:tab w:val="left" w:pos="6165"/>
         </w:tabs>
+        <w:spacing w:line="240" w:lineRule="auto"/>
+        <w:contextualSpacing/>
         <w:jc w:val="center"/>
         <w:rPr>
           <w:rFonts w:cstheme="minorHAnsi"/>
@@ -168,7 +180,9 @@
     </w:p>
     <w:p>
       <w:pPr>
+        <w:spacing w:line="240" w:lineRule="auto"/>
         <w:ind w:firstLine="720"/>
+        <w:contextualSpacing/>
         <w:jc w:val="center"/>
         <w:rPr>
           <w:rFonts w:cstheme="minorHAnsi"/>
@@ -191,7 +205,9 @@
     </w:p>
     <w:p>
       <w:pPr>
+        <w:spacing w:line="240" w:lineRule="auto"/>
         <w:ind w:firstLine="720"/>
+        <w:contextualSpacing/>
         <w:jc w:val="center"/>
         <w:rPr>
           <w:rFonts w:cstheme="minorHAnsi"/>
@@ -214,7 +230,9 @@
     </w:p>
     <w:p>
       <w:pPr>
+        <w:spacing w:line="240" w:lineRule="auto"/>
         <w:ind w:firstLine="720"/>
+        <w:contextualSpacing/>
         <w:jc w:val="center"/>
         <w:rPr>
           <w:rFonts w:cstheme="minorHAnsi"/>
@@ -227,7 +245,9 @@
     </w:p>
     <w:p>
       <w:pPr>
+        <w:spacing w:line="240" w:lineRule="auto"/>
         <w:ind w:firstLine="720"/>
+        <w:contextualSpacing/>
         <w:jc w:val="center"/>
         <w:rPr>
           <w:rFonts w:cstheme="minorHAnsi"/>
@@ -240,6 +260,8 @@
     </w:p>
     <w:p>
       <w:pPr>
+        <w:spacing w:line="240" w:lineRule="auto"/>
+        <w:contextualSpacing/>
         <w:rPr>
           <w:rStyle w:val="Hyperlink"/>
           <w:rFonts w:cstheme="minorHAnsi"/>
@@ -251,7 +273,9 @@
     </w:p>
     <w:p>
       <w:pPr>
+        <w:spacing w:line="240" w:lineRule="auto"/>
         <w:ind w:firstLine="720"/>
+        <w:contextualSpacing/>
         <w:jc w:val="right"/>
         <w:rPr>
           <w:rStyle w:val="Hyperlink"/>
@@ -262,7 +286,9 @@
     </w:p>
     <w:p>
       <w:pPr>
+        <w:spacing w:line="240" w:lineRule="auto"/>
         <w:ind w:firstLine="720"/>
+        <w:contextualSpacing/>
         <w:rPr>
           <w:rFonts w:cstheme="minorHAnsi"/>
           <w:b/>
@@ -284,7 +310,9 @@
     </w:p>
     <w:p>
       <w:pPr>
+        <w:spacing w:line="240" w:lineRule="auto"/>
         <w:ind w:firstLine="720"/>
+        <w:contextualSpacing/>
         <w:rPr>
           <w:rFonts w:cstheme="minorHAnsi"/>
           <w:b/>
@@ -350,7 +378,9 @@
     </w:p>
     <w:p>
       <w:pPr>
+        <w:spacing w:line="240" w:lineRule="auto"/>
         <w:ind w:firstLine="720"/>
+        <w:contextualSpacing/>
         <w:rPr>
           <w:rFonts w:cstheme="minorHAnsi"/>
           <w:b/>
@@ -412,7 +442,9 @@
     </w:p>
     <w:p>
       <w:pPr>
+        <w:spacing w:line="240" w:lineRule="auto"/>
         <w:ind w:firstLine="720"/>
+        <w:contextualSpacing/>
         <w:rPr>
           <w:rFonts w:cstheme="minorHAnsi"/>
           <w:b/>
@@ -474,7 +506,9 @@
     </w:p>
     <w:p>
       <w:pPr>
+        <w:spacing w:line="240" w:lineRule="auto"/>
         <w:ind w:firstLine="720"/>
+        <w:contextualSpacing/>
         <w:rPr>
           <w:rFonts w:cstheme="minorHAnsi"/>
           <w:b/>
@@ -540,234 +574,274 @@
     </w:p>
     <w:p>
       <w:pPr>
+        <w:spacing w:line="240" w:lineRule="auto"/>
         <w:ind w:firstLine="720"/>
-        <w:rPr>
-          <w:rFonts w:cstheme="minorHAnsi"/>
-          <w:b/>
-          <w:sz w:val="24"/>
-          <w:szCs w:val="24"/>
-          <w:lang w:val="en-US"/>
-        </w:rPr>
-      </w:pPr>
-    </w:p>
-    <w:p>
-      <w:pPr>
+        <w:contextualSpacing/>
+        <w:rPr>
+          <w:rFonts w:cstheme="minorHAnsi"/>
+          <w:b/>
+          <w:sz w:val="24"/>
+          <w:szCs w:val="24"/>
+          <w:lang w:val="en-US"/>
+        </w:rPr>
+      </w:pPr>
+    </w:p>
+    <w:p>
+      <w:pPr>
+        <w:spacing w:line="240" w:lineRule="auto"/>
         <w:ind w:firstLine="720"/>
-        <w:rPr>
-          <w:rFonts w:cstheme="minorHAnsi"/>
-          <w:b/>
-          <w:sz w:val="24"/>
-          <w:szCs w:val="24"/>
-          <w:lang w:val="en-US"/>
-        </w:rPr>
-      </w:pPr>
-    </w:p>
-    <w:p>
-      <w:pPr>
+        <w:contextualSpacing/>
+        <w:rPr>
+          <w:rFonts w:cstheme="minorHAnsi"/>
+          <w:b/>
+          <w:sz w:val="24"/>
+          <w:szCs w:val="24"/>
+          <w:lang w:val="en-US"/>
+        </w:rPr>
+      </w:pPr>
+    </w:p>
+    <w:p>
+      <w:pPr>
+        <w:spacing w:line="240" w:lineRule="auto"/>
         <w:ind w:firstLine="720"/>
-        <w:rPr>
-          <w:rFonts w:cstheme="minorHAnsi"/>
-          <w:b/>
-          <w:sz w:val="24"/>
-          <w:szCs w:val="24"/>
-          <w:lang w:val="en-US"/>
-        </w:rPr>
-      </w:pPr>
-    </w:p>
-    <w:p>
-      <w:pPr>
+        <w:contextualSpacing/>
+        <w:rPr>
+          <w:rFonts w:cstheme="minorHAnsi"/>
+          <w:b/>
+          <w:sz w:val="24"/>
+          <w:szCs w:val="24"/>
+          <w:lang w:val="en-US"/>
+        </w:rPr>
+      </w:pPr>
+    </w:p>
+    <w:p>
+      <w:pPr>
+        <w:spacing w:line="240" w:lineRule="auto"/>
         <w:ind w:firstLine="720"/>
-        <w:rPr>
-          <w:rFonts w:cstheme="minorHAnsi"/>
-          <w:b/>
-          <w:sz w:val="24"/>
-          <w:szCs w:val="24"/>
-          <w:lang w:val="en-US"/>
-        </w:rPr>
-      </w:pPr>
-    </w:p>
-    <w:p>
-      <w:pPr>
+        <w:contextualSpacing/>
+        <w:rPr>
+          <w:rFonts w:cstheme="minorHAnsi"/>
+          <w:b/>
+          <w:sz w:val="24"/>
+          <w:szCs w:val="24"/>
+          <w:lang w:val="en-US"/>
+        </w:rPr>
+      </w:pPr>
+    </w:p>
+    <w:p>
+      <w:pPr>
+        <w:spacing w:line="240" w:lineRule="auto"/>
         <w:ind w:firstLine="720"/>
-        <w:rPr>
-          <w:rFonts w:cstheme="minorHAnsi"/>
-          <w:b/>
-          <w:sz w:val="24"/>
-          <w:szCs w:val="24"/>
-          <w:lang w:val="en-US"/>
-        </w:rPr>
-      </w:pPr>
-    </w:p>
-    <w:p>
-      <w:pPr>
+        <w:contextualSpacing/>
+        <w:rPr>
+          <w:rFonts w:cstheme="minorHAnsi"/>
+          <w:b/>
+          <w:sz w:val="24"/>
+          <w:szCs w:val="24"/>
+          <w:lang w:val="en-US"/>
+        </w:rPr>
+      </w:pPr>
+    </w:p>
+    <w:p>
+      <w:pPr>
+        <w:spacing w:line="240" w:lineRule="auto"/>
         <w:ind w:firstLine="720"/>
-        <w:rPr>
-          <w:rFonts w:cstheme="minorHAnsi"/>
-          <w:b/>
-          <w:sz w:val="24"/>
-          <w:szCs w:val="24"/>
-          <w:lang w:val="en-US"/>
-        </w:rPr>
-      </w:pPr>
-    </w:p>
-    <w:p>
-      <w:pPr>
+        <w:contextualSpacing/>
+        <w:rPr>
+          <w:rFonts w:cstheme="minorHAnsi"/>
+          <w:b/>
+          <w:sz w:val="24"/>
+          <w:szCs w:val="24"/>
+          <w:lang w:val="en-US"/>
+        </w:rPr>
+      </w:pPr>
+    </w:p>
+    <w:p>
+      <w:pPr>
+        <w:spacing w:line="240" w:lineRule="auto"/>
         <w:ind w:firstLine="720"/>
-        <w:rPr>
-          <w:rFonts w:cstheme="minorHAnsi"/>
-          <w:b/>
-          <w:sz w:val="24"/>
-          <w:szCs w:val="24"/>
-          <w:lang w:val="en-US"/>
-        </w:rPr>
-      </w:pPr>
-    </w:p>
-    <w:p>
-      <w:pPr>
+        <w:contextualSpacing/>
+        <w:rPr>
+          <w:rFonts w:cstheme="minorHAnsi"/>
+          <w:b/>
+          <w:sz w:val="24"/>
+          <w:szCs w:val="24"/>
+          <w:lang w:val="en-US"/>
+        </w:rPr>
+      </w:pPr>
+    </w:p>
+    <w:p>
+      <w:pPr>
+        <w:spacing w:line="240" w:lineRule="auto"/>
         <w:ind w:firstLine="720"/>
-        <w:rPr>
-          <w:rFonts w:cstheme="minorHAnsi"/>
-          <w:b/>
-          <w:sz w:val="24"/>
-          <w:szCs w:val="24"/>
-          <w:lang w:val="en-US"/>
-        </w:rPr>
-      </w:pPr>
-    </w:p>
-    <w:p>
-      <w:pPr>
+        <w:contextualSpacing/>
+        <w:rPr>
+          <w:rFonts w:cstheme="minorHAnsi"/>
+          <w:b/>
+          <w:sz w:val="24"/>
+          <w:szCs w:val="24"/>
+          <w:lang w:val="en-US"/>
+        </w:rPr>
+      </w:pPr>
+    </w:p>
+    <w:p>
+      <w:pPr>
+        <w:spacing w:line="240" w:lineRule="auto"/>
         <w:ind w:firstLine="720"/>
-        <w:rPr>
-          <w:rFonts w:cstheme="minorHAnsi"/>
-          <w:b/>
-          <w:sz w:val="24"/>
-          <w:szCs w:val="24"/>
-          <w:lang w:val="en-US"/>
-        </w:rPr>
-      </w:pPr>
-    </w:p>
-    <w:p>
-      <w:pPr>
+        <w:contextualSpacing/>
+        <w:rPr>
+          <w:rFonts w:cstheme="minorHAnsi"/>
+          <w:b/>
+          <w:sz w:val="24"/>
+          <w:szCs w:val="24"/>
+          <w:lang w:val="en-US"/>
+        </w:rPr>
+      </w:pPr>
+    </w:p>
+    <w:p>
+      <w:pPr>
+        <w:spacing w:line="240" w:lineRule="auto"/>
         <w:ind w:firstLine="720"/>
-        <w:rPr>
-          <w:rFonts w:cstheme="minorHAnsi"/>
-          <w:b/>
-          <w:sz w:val="24"/>
-          <w:szCs w:val="24"/>
-          <w:lang w:val="en-US"/>
-        </w:rPr>
-      </w:pPr>
-    </w:p>
-    <w:p>
-      <w:pPr>
+        <w:contextualSpacing/>
+        <w:rPr>
+          <w:rFonts w:cstheme="minorHAnsi"/>
+          <w:b/>
+          <w:sz w:val="24"/>
+          <w:szCs w:val="24"/>
+          <w:lang w:val="en-US"/>
+        </w:rPr>
+      </w:pPr>
+    </w:p>
+    <w:p>
+      <w:pPr>
+        <w:spacing w:line="240" w:lineRule="auto"/>
         <w:ind w:firstLine="720"/>
-        <w:rPr>
-          <w:rFonts w:cstheme="minorHAnsi"/>
-          <w:b/>
-          <w:sz w:val="24"/>
-          <w:szCs w:val="24"/>
-          <w:lang w:val="en-US"/>
-        </w:rPr>
-      </w:pPr>
-    </w:p>
-    <w:p>
-      <w:pPr>
+        <w:contextualSpacing/>
+        <w:rPr>
+          <w:rFonts w:cstheme="minorHAnsi"/>
+          <w:b/>
+          <w:sz w:val="24"/>
+          <w:szCs w:val="24"/>
+          <w:lang w:val="en-US"/>
+        </w:rPr>
+      </w:pPr>
+    </w:p>
+    <w:p>
+      <w:pPr>
+        <w:spacing w:line="240" w:lineRule="auto"/>
         <w:ind w:firstLine="720"/>
-        <w:rPr>
-          <w:rFonts w:cstheme="minorHAnsi"/>
-          <w:b/>
-          <w:sz w:val="24"/>
-          <w:szCs w:val="24"/>
-          <w:lang w:val="en-US"/>
-        </w:rPr>
-      </w:pPr>
-    </w:p>
-    <w:p>
-      <w:pPr>
+        <w:contextualSpacing/>
+        <w:rPr>
+          <w:rFonts w:cstheme="minorHAnsi"/>
+          <w:b/>
+          <w:sz w:val="24"/>
+          <w:szCs w:val="24"/>
+          <w:lang w:val="en-US"/>
+        </w:rPr>
+      </w:pPr>
+    </w:p>
+    <w:p>
+      <w:pPr>
+        <w:spacing w:line="240" w:lineRule="auto"/>
         <w:ind w:firstLine="720"/>
-        <w:rPr>
-          <w:rFonts w:cstheme="minorHAnsi"/>
-          <w:b/>
-          <w:sz w:val="24"/>
-          <w:szCs w:val="24"/>
-          <w:lang w:val="en-US"/>
-        </w:rPr>
-      </w:pPr>
-    </w:p>
-    <w:p>
-      <w:pPr>
+        <w:contextualSpacing/>
+        <w:rPr>
+          <w:rFonts w:cstheme="minorHAnsi"/>
+          <w:b/>
+          <w:sz w:val="24"/>
+          <w:szCs w:val="24"/>
+          <w:lang w:val="en-US"/>
+        </w:rPr>
+      </w:pPr>
+    </w:p>
+    <w:p>
+      <w:pPr>
+        <w:spacing w:line="240" w:lineRule="auto"/>
         <w:ind w:firstLine="720"/>
-        <w:rPr>
-          <w:rFonts w:cstheme="minorHAnsi"/>
-          <w:b/>
-          <w:sz w:val="24"/>
-          <w:szCs w:val="24"/>
-          <w:lang w:val="en-US"/>
-        </w:rPr>
-      </w:pPr>
-    </w:p>
-    <w:p>
-      <w:pPr>
+        <w:contextualSpacing/>
+        <w:rPr>
+          <w:rFonts w:cstheme="minorHAnsi"/>
+          <w:b/>
+          <w:sz w:val="24"/>
+          <w:szCs w:val="24"/>
+          <w:lang w:val="en-US"/>
+        </w:rPr>
+      </w:pPr>
+    </w:p>
+    <w:p>
+      <w:pPr>
+        <w:spacing w:line="240" w:lineRule="auto"/>
         <w:ind w:firstLine="720"/>
-        <w:rPr>
-          <w:rFonts w:cstheme="minorHAnsi"/>
-          <w:b/>
-          <w:sz w:val="24"/>
-          <w:szCs w:val="24"/>
-          <w:lang w:val="en-US"/>
-        </w:rPr>
-      </w:pPr>
-    </w:p>
-    <w:p>
-      <w:pPr>
+        <w:contextualSpacing/>
+        <w:rPr>
+          <w:rFonts w:cstheme="minorHAnsi"/>
+          <w:b/>
+          <w:sz w:val="24"/>
+          <w:szCs w:val="24"/>
+          <w:lang w:val="en-US"/>
+        </w:rPr>
+      </w:pPr>
+    </w:p>
+    <w:p>
+      <w:pPr>
+        <w:spacing w:line="240" w:lineRule="auto"/>
         <w:ind w:firstLine="720"/>
-        <w:rPr>
-          <w:rFonts w:cstheme="minorHAnsi"/>
-          <w:b/>
-          <w:sz w:val="24"/>
-          <w:szCs w:val="24"/>
-          <w:lang w:val="en-US"/>
-        </w:rPr>
-      </w:pPr>
-    </w:p>
-    <w:p>
-      <w:pPr>
+        <w:contextualSpacing/>
+        <w:rPr>
+          <w:rFonts w:cstheme="minorHAnsi"/>
+          <w:b/>
+          <w:sz w:val="24"/>
+          <w:szCs w:val="24"/>
+          <w:lang w:val="en-US"/>
+        </w:rPr>
+      </w:pPr>
+    </w:p>
+    <w:p>
+      <w:pPr>
+        <w:spacing w:line="240" w:lineRule="auto"/>
         <w:ind w:firstLine="720"/>
-        <w:rPr>
-          <w:rFonts w:cstheme="minorHAnsi"/>
-          <w:b/>
-          <w:sz w:val="24"/>
-          <w:szCs w:val="24"/>
-          <w:lang w:val="en-US"/>
-        </w:rPr>
-      </w:pPr>
-    </w:p>
-    <w:p>
-      <w:pPr>
+        <w:contextualSpacing/>
+        <w:rPr>
+          <w:rFonts w:cstheme="minorHAnsi"/>
+          <w:b/>
+          <w:sz w:val="24"/>
+          <w:szCs w:val="24"/>
+          <w:lang w:val="en-US"/>
+        </w:rPr>
+      </w:pPr>
+    </w:p>
+    <w:p>
+      <w:pPr>
+        <w:spacing w:line="240" w:lineRule="auto"/>
         <w:ind w:firstLine="720"/>
-        <w:rPr>
-          <w:rFonts w:cstheme="minorHAnsi"/>
-          <w:b/>
-          <w:sz w:val="24"/>
-          <w:szCs w:val="24"/>
-          <w:lang w:val="en-US"/>
-        </w:rPr>
-      </w:pPr>
-    </w:p>
-    <w:p>
-      <w:pPr>
+        <w:contextualSpacing/>
+        <w:rPr>
+          <w:rFonts w:cstheme="minorHAnsi"/>
+          <w:b/>
+          <w:sz w:val="24"/>
+          <w:szCs w:val="24"/>
+          <w:lang w:val="en-US"/>
+        </w:rPr>
+      </w:pPr>
+    </w:p>
+    <w:p>
+      <w:pPr>
+        <w:spacing w:line="240" w:lineRule="auto"/>
         <w:ind w:firstLine="720"/>
-        <w:rPr>
-          <w:rFonts w:cstheme="minorHAnsi"/>
-          <w:b/>
-          <w:sz w:val="24"/>
-          <w:szCs w:val="24"/>
-          <w:lang w:val="en-US"/>
-        </w:rPr>
-      </w:pPr>
-    </w:p>
-    <w:p>
-      <w:pPr>
+        <w:contextualSpacing/>
+        <w:rPr>
+          <w:rFonts w:cstheme="minorHAnsi"/>
+          <w:b/>
+          <w:sz w:val="24"/>
+          <w:szCs w:val="24"/>
+          <w:lang w:val="en-US"/>
+        </w:rPr>
+      </w:pPr>
+    </w:p>
+    <w:p>
+      <w:pPr>
+        <w:spacing w:line="240" w:lineRule="auto"/>
+        <w:contextualSpacing/>
         <w:rPr>
           <w:rFonts w:cstheme="minorHAnsi"/>
           <w:b/>
@@ -806,6 +880,7 @@
     <w:p>
       <w:pPr>
         <w:spacing w:line="240" w:lineRule="auto"/>
+        <w:contextualSpacing/>
         <w:rPr>
           <w:rFonts w:cstheme="minorHAnsi"/>
           <w:lang w:val="en-US"/>
@@ -828,6 +903,7 @@
     <w:p>
       <w:pPr>
         <w:spacing w:line="240" w:lineRule="auto"/>
+        <w:contextualSpacing/>
         <w:rPr>
           <w:rFonts w:cstheme="minorHAnsi"/>
           <w:lang w:val="en-US"/>
@@ -844,6 +920,7 @@
     <w:p>
       <w:pPr>
         <w:spacing w:line="240" w:lineRule="auto"/>
+        <w:contextualSpacing/>
         <w:rPr>
           <w:rFonts w:cstheme="minorHAnsi"/>
           <w:lang w:val="en-US"/>
@@ -860,6 +937,7 @@
     <w:p>
       <w:pPr>
         <w:spacing w:line="240" w:lineRule="auto"/>
+        <w:contextualSpacing/>
         <w:rPr>
           <w:rFonts w:cstheme="minorHAnsi"/>
           <w:lang w:val="en-US"/>
@@ -876,6 +954,7 @@
     <w:p>
       <w:pPr>
         <w:spacing w:line="240" w:lineRule="auto"/>
+        <w:contextualSpacing/>
         <w:rPr>
           <w:rFonts w:cstheme="minorHAnsi"/>
           <w:lang w:val="en-US"/>
@@ -902,6 +981,7 @@
     <w:p>
       <w:pPr>
         <w:spacing w:line="240" w:lineRule="auto"/>
+        <w:contextualSpacing/>
         <w:rPr>
           <w:rFonts w:cstheme="minorHAnsi"/>
           <w:lang w:val="en-US"/>
@@ -928,6 +1008,7 @@
     <w:p>
       <w:pPr>
         <w:spacing w:line="240" w:lineRule="auto"/>
+        <w:contextualSpacing/>
         <w:rPr>
           <w:rFonts w:cstheme="minorHAnsi"/>
           <w:lang w:val="en-US"/>
@@ -941,6 +1022,33 @@
         <w:t xml:space="preserve">Lâm Minh Triết - </w:t>
       </w:r>
       <w:hyperlink r:id="rId11" w:history="1">
+        <w:r>
+          <w:rPr>
+            <w:rStyle w:val="Hyperlink"/>
+            <w:rFonts w:cstheme="minorHAnsi"/>
+            <w:lang w:val="en-US"/>
+          </w:rPr>
+          <w:t>1359035@itec.hcmus.edu.vn</w:t>
+        </w:r>
+      </w:hyperlink>
+    </w:p>
+    <w:p>
+      <w:pPr>
+        <w:spacing w:line="240" w:lineRule="auto"/>
+        <w:contextualSpacing/>
+        <w:rPr>
+          <w:rFonts w:cstheme="minorHAnsi"/>
+          <w:lang w:val="en-US"/>
+        </w:rPr>
+      </w:pPr>
+      <w:r>
+        <w:rPr>
+          <w:rFonts w:cstheme="minorHAnsi"/>
+          <w:lang w:val="en-US"/>
+        </w:rPr>
+        <w:t xml:space="preserve">Trần Đoàn Hải Phong - </w:t>
+      </w:r>
+      <w:hyperlink r:id="rId12" w:history="1">
         <w:r>
           <w:rPr>
             <w:rStyle w:val="Hyperlink"/>
@@ -954,32 +1062,7 @@
     <w:p>
       <w:pPr>
         <w:spacing w:line="240" w:lineRule="auto"/>
-        <w:rPr>
-          <w:rFonts w:cstheme="minorHAnsi"/>
-          <w:lang w:val="en-US"/>
-        </w:rPr>
-      </w:pPr>
-      <w:r>
-        <w:rPr>
-          <w:rFonts w:cstheme="minorHAnsi"/>
-          <w:lang w:val="en-US"/>
-        </w:rPr>
-        <w:t xml:space="preserve">Trần Đoàn Hải Phong - </w:t>
-      </w:r>
-      <w:hyperlink r:id="rId12" w:history="1">
-        <w:r>
-          <w:rPr>
-            <w:rStyle w:val="Hyperlink"/>
-            <w:rFonts w:cstheme="minorHAnsi"/>
-            <w:lang w:val="en-US"/>
-          </w:rPr>
-          <w:t>1359037@itec.hcmus.edu.vn</w:t>
-        </w:r>
-      </w:hyperlink>
-    </w:p>
-    <w:p>
-      <w:pPr>
-        <w:spacing w:line="240" w:lineRule="auto"/>
+        <w:contextualSpacing/>
         <w:rPr>
           <w:rFonts w:cstheme="minorHAnsi"/>
           <w:lang w:val="en-US"/>
@@ -996,6 +1079,7 @@
     <w:p>
       <w:pPr>
         <w:spacing w:line="240" w:lineRule="auto"/>
+        <w:contextualSpacing/>
         <w:rPr>
           <w:rFonts w:cstheme="minorHAnsi"/>
           <w:lang w:val="en-US"/>
@@ -1012,6 +1096,7 @@
     <w:p>
       <w:pPr>
         <w:spacing w:line="240" w:lineRule="auto"/>
+        <w:contextualSpacing/>
         <w:rPr>
           <w:rFonts w:cstheme="minorHAnsi"/>
           <w:lang w:val="en-US"/>
@@ -1024,6 +1109,16 @@
         </w:rPr>
         <w:t>Others: Manage what we found and make a comparison to give audiences an overview.</w:t>
       </w:r>
+    </w:p>
+    <w:p>
+      <w:pPr>
+        <w:spacing w:line="240" w:lineRule="auto"/>
+        <w:contextualSpacing/>
+        <w:rPr>
+          <w:rFonts w:cstheme="minorHAnsi"/>
+          <w:lang w:val="en-US"/>
+        </w:rPr>
+      </w:pPr>
     </w:p>
     <w:p>
       <w:pPr>
@@ -1062,35 +1157,177 @@
           <w:sz w:val="24"/>
         </w:rPr>
       </w:pPr>
-      <w:hyperlink r:id="rId13" w:history="1">
-        <w:r>
-          <w:rPr>
-            <w:rStyle w:val="Hyperlink"/>
-            <w:rFonts w:cstheme="minorHAnsi"/>
-            <w:b/>
-            <w:sz w:val="24"/>
-          </w:rPr>
-          <w:t>Vy</w:t>
-        </w:r>
-        <w:r>
-          <w:rPr>
-            <w:rStyle w:val="Hyperlink"/>
-            <w:rFonts w:cstheme="minorHAnsi"/>
-            <w:b/>
-            <w:sz w:val="24"/>
-          </w:rPr>
-          <w:t>s</w:t>
-        </w:r>
-        <w:r>
-          <w:rPr>
-            <w:rStyle w:val="Hyperlink"/>
-            <w:rFonts w:cstheme="minorHAnsi"/>
-            <w:b/>
-            <w:sz w:val="24"/>
-          </w:rPr>
-          <w:t>or</w:t>
-        </w:r>
-      </w:hyperlink>
+      <w:r>
+        <w:rPr>
+          <w:rFonts w:cstheme="minorHAnsi"/>
+          <w:b/>
+          <w:sz w:val="24"/>
+        </w:rPr>
+        <w:t>Project my screen</w:t>
+      </w:r>
+    </w:p>
+    <w:p>
+      <w:pPr>
+        <w:spacing w:line="240" w:lineRule="auto"/>
+        <w:contextualSpacing/>
+        <w:rPr>
+          <w:rFonts w:cstheme="minorHAnsi"/>
+          <w:b/>
+          <w:sz w:val="24"/>
+        </w:rPr>
+      </w:pPr>
+      <w:r>
+        <w:rPr>
+          <w:rFonts w:cstheme="minorHAnsi"/>
+          <w:b/>
+          <w:noProof/>
+          <w:sz w:val="24"/>
+          <w:lang w:val="en-US"/>
+        </w:rPr>
+        <w:drawing>
+          <wp:anchor distT="0" distB="0" distL="114300" distR="114300" simplePos="0" relativeHeight="251659264" behindDoc="0" locked="0" layoutInCell="1" allowOverlap="1" wp14:anchorId="33F67E41" wp14:editId="12565BE2">
+            <wp:simplePos x="0" y="0"/>
+            <wp:positionH relativeFrom="margin">
+              <wp:align>center</wp:align>
+            </wp:positionH>
+            <wp:positionV relativeFrom="paragraph">
+              <wp:posOffset>139700</wp:posOffset>
+            </wp:positionV>
+            <wp:extent cx="1809750" cy="1628775"/>
+            <wp:effectExtent l="0" t="0" r="0" b="9525"/>
+            <wp:wrapSquare wrapText="bothSides"/>
+            <wp:docPr id="2" name="Picture 2"/>
+            <wp:cNvGraphicFramePr>
+              <a:graphicFrameLocks xmlns:a="http://schemas.openxmlformats.org/drawingml/2006/main" noChangeAspect="1"/>
+            </wp:cNvGraphicFramePr>
+            <a:graphic xmlns:a="http://schemas.openxmlformats.org/drawingml/2006/main">
+              <a:graphicData uri="http://schemas.openxmlformats.org/drawingml/2006/picture">
+                <pic:pic xmlns:pic="http://schemas.openxmlformats.org/drawingml/2006/picture">
+                  <pic:nvPicPr>
+                    <pic:cNvPr id="2" name="new-microsoft-logo-SIZED-SQUARE-300x297.jpg"/>
+                    <pic:cNvPicPr/>
+                  </pic:nvPicPr>
+                  <pic:blipFill>
+                    <a:blip r:embed="rId13">
+                      <a:extLst>
+                        <a:ext uri="{28A0092B-C50C-407E-A947-70E740481C1C}">
+                          <a14:useLocalDpi xmlns:a14="http://schemas.microsoft.com/office/drawing/2010/main" val="0"/>
+                        </a:ext>
+                      </a:extLst>
+                    </a:blip>
+                    <a:stretch>
+                      <a:fillRect/>
+                    </a:stretch>
+                  </pic:blipFill>
+                  <pic:spPr>
+                    <a:xfrm>
+                      <a:off x="0" y="0"/>
+                      <a:ext cx="1809750" cy="1628775"/>
+                    </a:xfrm>
+                    <a:prstGeom prst="rect">
+                      <a:avLst/>
+                    </a:prstGeom>
+                  </pic:spPr>
+                </pic:pic>
+              </a:graphicData>
+            </a:graphic>
+            <wp14:sizeRelH relativeFrom="margin">
+              <wp14:pctWidth>0</wp14:pctWidth>
+            </wp14:sizeRelH>
+            <wp14:sizeRelV relativeFrom="margin">
+              <wp14:pctHeight>0</wp14:pctHeight>
+            </wp14:sizeRelV>
+          </wp:anchor>
+        </w:drawing>
+      </w:r>
+    </w:p>
+    <w:p>
+      <w:pPr>
+        <w:spacing w:line="240" w:lineRule="auto"/>
+        <w:contextualSpacing/>
+        <w:rPr>
+          <w:rFonts w:cstheme="minorHAnsi"/>
+          <w:b/>
+          <w:sz w:val="24"/>
+        </w:rPr>
+      </w:pPr>
+    </w:p>
+    <w:p>
+      <w:pPr>
+        <w:spacing w:line="240" w:lineRule="auto"/>
+        <w:contextualSpacing/>
+        <w:rPr>
+          <w:rFonts w:cstheme="minorHAnsi"/>
+          <w:b/>
+          <w:sz w:val="24"/>
+        </w:rPr>
+      </w:pPr>
+    </w:p>
+    <w:p>
+      <w:pPr>
+        <w:spacing w:line="240" w:lineRule="auto"/>
+        <w:contextualSpacing/>
+        <w:rPr>
+          <w:rFonts w:cstheme="minorHAnsi"/>
+          <w:b/>
+          <w:sz w:val="24"/>
+        </w:rPr>
+      </w:pPr>
+    </w:p>
+    <w:p>
+      <w:pPr>
+        <w:spacing w:line="240" w:lineRule="auto"/>
+        <w:contextualSpacing/>
+        <w:rPr>
+          <w:rFonts w:cstheme="minorHAnsi"/>
+          <w:b/>
+          <w:sz w:val="24"/>
+        </w:rPr>
+      </w:pPr>
+    </w:p>
+    <w:p>
+      <w:pPr>
+        <w:spacing w:line="240" w:lineRule="auto"/>
+        <w:contextualSpacing/>
+        <w:rPr>
+          <w:rFonts w:cstheme="minorHAnsi"/>
+          <w:b/>
+          <w:sz w:val="24"/>
+        </w:rPr>
+      </w:pPr>
+    </w:p>
+    <w:p>
+      <w:pPr>
+        <w:spacing w:line="240" w:lineRule="auto"/>
+        <w:contextualSpacing/>
+        <w:rPr>
+          <w:rFonts w:cstheme="minorHAnsi"/>
+          <w:b/>
+          <w:sz w:val="24"/>
+        </w:rPr>
+      </w:pPr>
+    </w:p>
+    <w:p>
+      <w:pPr>
+        <w:spacing w:line="240" w:lineRule="auto"/>
+        <w:contextualSpacing/>
+        <w:rPr>
+          <w:rFonts w:cstheme="minorHAnsi"/>
+          <w:b/>
+          <w:sz w:val="24"/>
+        </w:rPr>
+      </w:pPr>
+    </w:p>
+    <w:p>
+      <w:pPr>
+        <w:spacing w:line="240" w:lineRule="auto"/>
+        <w:contextualSpacing/>
+        <w:rPr>
+          <w:rFonts w:cstheme="minorHAnsi"/>
+          <w:b/>
+          <w:sz w:val="24"/>
+        </w:rPr>
+      </w:pPr>
     </w:p>
     <w:p>
       <w:pPr>
@@ -1112,12 +1349,99 @@
           <w:b/>
           <w:sz w:val="24"/>
         </w:rPr>
+        <w:t>History</w:t>
+      </w:r>
+    </w:p>
+    <w:p>
+      <w:pPr>
+        <w:pStyle w:val="ListParagraph"/>
+        <w:numPr>
+          <w:ilvl w:val="0"/>
+          <w:numId w:val="11"/>
+        </w:numPr>
+        <w:spacing w:line="240" w:lineRule="auto"/>
+        <w:rPr>
+          <w:rFonts w:cstheme="minorHAnsi"/>
+          <w:sz w:val="24"/>
+        </w:rPr>
+      </w:pPr>
+      <w:r>
+        <w:rPr>
+          <w:rFonts w:cstheme="minorHAnsi"/>
+          <w:sz w:val="24"/>
+        </w:rPr>
+        <w:t>When Microsoft detailed what would be part of its Windows Phone 8.1 update, one of the features that caught our eye was the introduction of ‘Project My Screen.’ Having the ability to display a smartphone’s screen output on a computer may not seem too exciting at first, but if you throw a touch-screen monitor into the equation, things start to get interesting. Unfortunately though, the PC aspect of the whole thing wasn’t quite ready, leaving eager tweakers to sit on their hands and wait.</w:t>
+      </w:r>
+    </w:p>
+    <w:p>
+      <w:pPr>
+        <w:pStyle w:val="ListParagraph"/>
+        <w:spacing w:line="240" w:lineRule="auto"/>
+        <w:rPr>
+          <w:rFonts w:cstheme="minorHAnsi"/>
+          <w:sz w:val="24"/>
+        </w:rPr>
+      </w:pPr>
+    </w:p>
+    <w:p>
+      <w:pPr>
+        <w:pStyle w:val="ListParagraph"/>
+        <w:numPr>
+          <w:ilvl w:val="0"/>
+          <w:numId w:val="11"/>
+        </w:numPr>
+        <w:spacing w:line="240" w:lineRule="auto"/>
+        <w:rPr>
+          <w:rFonts w:cstheme="minorHAnsi"/>
+          <w:sz w:val="24"/>
+        </w:rPr>
+      </w:pPr>
+      <w:r>
+        <w:rPr>
+          <w:rFonts w:cstheme="minorHAnsi"/>
+          <w:sz w:val="24"/>
+        </w:rPr>
+        <w:t>It is now available to download for free from Microsoft’s servers and, by all accounts, it actually works pretty well.</w:t>
+      </w:r>
+    </w:p>
+    <w:p>
+      <w:pPr>
+        <w:pStyle w:val="ListParagraph"/>
+        <w:spacing w:line="240" w:lineRule="auto"/>
+        <w:rPr>
+          <w:rFonts w:cstheme="minorHAnsi"/>
+          <w:sz w:val="24"/>
+        </w:rPr>
+      </w:pPr>
+    </w:p>
+    <w:p>
+      <w:pPr>
+        <w:pStyle w:val="ListParagraph"/>
+        <w:numPr>
+          <w:ilvl w:val="0"/>
+          <w:numId w:val="4"/>
+        </w:numPr>
+        <w:spacing w:line="240" w:lineRule="auto"/>
+        <w:rPr>
+          <w:rFonts w:cstheme="minorHAnsi"/>
+          <w:b/>
+          <w:sz w:val="24"/>
+        </w:rPr>
+      </w:pPr>
+      <w:r>
+        <w:rPr>
+          <w:rFonts w:cstheme="minorHAnsi"/>
+          <w:b/>
+          <w:sz w:val="24"/>
+        </w:rPr>
         <w:t>Introduction</w:t>
       </w:r>
     </w:p>
     <w:p>
       <w:pPr>
-        <w:spacing w:line="240" w:lineRule="auto"/>
+        <w:pStyle w:val="ListParagraph"/>
+        <w:spacing w:line="240" w:lineRule="auto"/>
+        <w:ind w:left="2160"/>
         <w:rPr>
           <w:rFonts w:cstheme="minorHAnsi"/>
           <w:b/>
@@ -1132,35 +1456,207 @@
           <w:ilvl w:val="0"/>
           <w:numId w:val="5"/>
         </w:numPr>
+        <w:spacing w:line="240" w:lineRule="auto"/>
         <w:rPr>
           <w:noProof/>
         </w:rPr>
       </w:pPr>
       <w:r>
         <w:rPr>
-          <w:b/>
           <w:noProof/>
         </w:rPr>
+        <w:t>Downloading and installing the Project My Screen app is standard fare, with users then required to connect their phone via USB. All required drivers should then automatically be installed and assuming all goes well and following a prompt, users should see a nice Windows Phone home screen on their computer.</w:t>
+      </w:r>
+      <w:r>
+        <w:rPr>
+          <w:noProof/>
+        </w:rPr>
+        <w:t xml:space="preserve"> </w:t>
+      </w:r>
+    </w:p>
+    <w:p>
+      <w:pPr>
+        <w:pStyle w:val="ListParagraph"/>
+        <w:numPr>
+          <w:ilvl w:val="0"/>
+          <w:numId w:val="4"/>
+        </w:numPr>
+        <w:spacing w:line="240" w:lineRule="auto"/>
+        <w:rPr>
+          <w:rFonts w:cstheme="minorHAnsi"/>
+          <w:b/>
+          <w:sz w:val="24"/>
+        </w:rPr>
+      </w:pPr>
+      <w:r>
+        <w:rPr>
+          <w:rFonts w:cstheme="minorHAnsi"/>
+          <w:b/>
+          <w:sz w:val="24"/>
+        </w:rPr>
+        <w:lastRenderedPageBreak/>
+        <w:t>Signing up</w:t>
+      </w:r>
+    </w:p>
+    <w:p>
+      <w:pPr>
+        <w:pStyle w:val="ListParagraph"/>
+        <w:spacing w:line="240" w:lineRule="auto"/>
+        <w:ind w:left="2160"/>
+        <w:rPr>
+          <w:rFonts w:cstheme="minorHAnsi"/>
+          <w:b/>
+          <w:sz w:val="24"/>
+        </w:rPr>
+      </w:pPr>
+    </w:p>
+    <w:p>
+      <w:pPr>
+        <w:pStyle w:val="ListParagraph"/>
+        <w:numPr>
+          <w:ilvl w:val="0"/>
+          <w:numId w:val="6"/>
+        </w:numPr>
+        <w:spacing w:line="240" w:lineRule="auto"/>
+        <w:rPr>
+          <w:rFonts w:cstheme="minorHAnsi"/>
+          <w:sz w:val="28"/>
+        </w:rPr>
+      </w:pPr>
+      <w:r>
+        <w:rPr>
+          <w:rFonts w:cstheme="minorHAnsi"/>
+          <w:sz w:val="28"/>
+        </w:rPr>
+        <w:t>On your computer.</w:t>
+      </w:r>
+    </w:p>
+    <w:p>
+      <w:pPr>
+        <w:pStyle w:val="ListParagraph"/>
+        <w:numPr>
+          <w:ilvl w:val="1"/>
+          <w:numId w:val="6"/>
+        </w:numPr>
+        <w:spacing w:line="240" w:lineRule="auto"/>
+        <w:rPr>
+          <w:rFonts w:cstheme="minorHAnsi"/>
+          <w:sz w:val="24"/>
+        </w:rPr>
+      </w:pPr>
+      <w:r>
+        <w:rPr>
+          <w:rFonts w:cstheme="minorHAnsi"/>
+          <w:sz w:val="24"/>
+        </w:rPr>
+        <w:t xml:space="preserve">First, download Project my screen on your PC. </w:t>
+      </w:r>
+    </w:p>
+    <w:p>
+      <w:pPr>
+        <w:pStyle w:val="ListParagraph"/>
+        <w:numPr>
+          <w:ilvl w:val="1"/>
+          <w:numId w:val="6"/>
+        </w:numPr>
+        <w:spacing w:line="240" w:lineRule="auto"/>
+        <w:rPr>
+          <w:rFonts w:cstheme="minorHAnsi"/>
+          <w:sz w:val="24"/>
+        </w:rPr>
+      </w:pPr>
+      <w:r>
+        <w:rPr>
+          <w:rFonts w:cstheme="minorHAnsi"/>
+          <w:sz w:val="24"/>
+        </w:rPr>
+        <w:t xml:space="preserve">Second, </w:t>
+      </w:r>
+      <w:r>
+        <w:rPr>
+          <w:rFonts w:cstheme="minorHAnsi"/>
+          <w:sz w:val="24"/>
+        </w:rPr>
+        <w:t>complete the installation</w:t>
+      </w:r>
+      <w:r>
+        <w:rPr>
+          <w:rFonts w:cstheme="minorHAnsi"/>
+          <w:sz w:val="24"/>
+        </w:rPr>
+        <w:t>.</w:t>
+      </w:r>
+    </w:p>
+    <w:p>
+      <w:pPr>
+        <w:pStyle w:val="ListParagraph"/>
+        <w:numPr>
+          <w:ilvl w:val="0"/>
+          <w:numId w:val="10"/>
+        </w:numPr>
+        <w:spacing w:line="240" w:lineRule="auto"/>
+        <w:ind w:left="1080" w:firstLine="0"/>
+        <w:rPr>
+          <w:rFonts w:cstheme="minorHAnsi"/>
+          <w:sz w:val="24"/>
+        </w:rPr>
+      </w:pPr>
+      <w:r>
+        <w:rPr>
+          <w:rFonts w:cstheme="minorHAnsi"/>
+          <w:sz w:val="24"/>
+        </w:rPr>
+        <w:t>Launching the app</w:t>
+      </w:r>
+      <w:r>
+        <w:rPr>
+          <w:rFonts w:cstheme="minorHAnsi"/>
+          <w:sz w:val="24"/>
+        </w:rPr>
+        <w:t>lication</w:t>
+      </w:r>
+      <w:r>
+        <w:rPr>
+          <w:rFonts w:cstheme="minorHAnsi"/>
+          <w:sz w:val="24"/>
+        </w:rPr>
+        <w:t xml:space="preserve"> and </w:t>
+      </w:r>
+      <w:r>
+        <w:rPr>
+          <w:rFonts w:cstheme="minorHAnsi"/>
+          <w:sz w:val="24"/>
+        </w:rPr>
+        <w:t>launch the application and you will be able to see a screen with a Windows Phone skin like this:</w:t>
+      </w:r>
+    </w:p>
+    <w:p>
+      <w:pPr>
+        <w:spacing w:line="240" w:lineRule="auto"/>
+        <w:rPr>
+          <w:rFonts w:cstheme="minorHAnsi"/>
+          <w:sz w:val="24"/>
+        </w:rPr>
+      </w:pPr>
+      <w:r>
+        <w:rPr>
+          <w:rFonts w:cstheme="minorHAnsi"/>
+          <w:noProof/>
+          <w:sz w:val="24"/>
+          <w:lang w:val="en-US"/>
+        </w:rPr>
         <w:drawing>
-          <wp:anchor distT="0" distB="0" distL="114300" distR="114300" simplePos="0" relativeHeight="251658240" behindDoc="1" locked="0" layoutInCell="1" allowOverlap="1">
+          <wp:anchor distT="0" distB="0" distL="114300" distR="114300" simplePos="0" relativeHeight="251660288" behindDoc="0" locked="0" layoutInCell="1" allowOverlap="1" wp14:anchorId="454F1986" wp14:editId="069315A8">
             <wp:simplePos x="0" y="0"/>
-            <wp:positionH relativeFrom="column">
-              <wp:posOffset>0</wp:posOffset>
+            <wp:positionH relativeFrom="margin">
+              <wp:align>center</wp:align>
             </wp:positionH>
             <wp:positionV relativeFrom="paragraph">
-              <wp:posOffset>-1270</wp:posOffset>
+              <wp:posOffset>11430</wp:posOffset>
             </wp:positionV>
-            <wp:extent cx="3066667" cy="2161905"/>
-            <wp:effectExtent l="0" t="0" r="635" b="0"/>
-            <wp:wrapTight wrapText="bothSides">
-              <wp:wrapPolygon edited="0">
-                <wp:start x="0" y="0"/>
-                <wp:lineTo x="0" y="21321"/>
-                <wp:lineTo x="21470" y="21321"/>
-                <wp:lineTo x="21470" y="0"/>
-                <wp:lineTo x="0" y="0"/>
-              </wp:wrapPolygon>
-            </wp:wrapTight>
+            <wp:extent cx="3810000" cy="2847975"/>
+            <wp:effectExtent l="0" t="0" r="0" b="9525"/>
+            <wp:wrapSquare wrapText="bothSides"/>
             <wp:docPr id="3" name="Picture 3"/>
             <wp:cNvGraphicFramePr>
               <a:graphicFrameLocks xmlns:a="http://schemas.openxmlformats.org/drawingml/2006/main" noChangeAspect="1"/>
@@ -1169,7 +1665,7 @@
               <a:graphicData uri="http://schemas.openxmlformats.org/drawingml/2006/picture">
                 <pic:pic xmlns:pic="http://schemas.openxmlformats.org/drawingml/2006/picture">
                   <pic:nvPicPr>
-                    <pic:cNvPr id="3" name="325x578xScreenshot_2016-05-31-10-21-08.png.pagespeed.gp+jp+jw+pj+js+rj+rp+rw+ri+cp+md.ic.fzVRx49Elm.png"/>
+                    <pic:cNvPr id="3" name="Project_My_Screen_App_SS-400x299.png"/>
                     <pic:cNvPicPr/>
                   </pic:nvPicPr>
                   <pic:blipFill>
@@ -1187,7 +1683,7 @@
                   <pic:spPr>
                     <a:xfrm>
                       <a:off x="0" y="0"/>
-                      <a:ext cx="3066667" cy="2161905"/>
+                      <a:ext cx="3810000" cy="2847975"/>
                     </a:xfrm>
                     <a:prstGeom prst="rect">
                       <a:avLst/>
@@ -1196,178 +1692,271 @@
                 </pic:pic>
               </a:graphicData>
             </a:graphic>
-            <wp14:sizeRelH relativeFrom="page">
-              <wp14:pctWidth>0</wp14:pctWidth>
-            </wp14:sizeRelH>
-            <wp14:sizeRelV relativeFrom="page">
-              <wp14:pctHeight>0</wp14:pctHeight>
-            </wp14:sizeRelV>
           </wp:anchor>
         </w:drawing>
       </w:r>
-      <w:r>
-        <w:rPr>
-          <w:rFonts w:cstheme="minorHAnsi"/>
-          <w:b/>
-          <w:sz w:val="24"/>
-        </w:rPr>
-        <w:t xml:space="preserve">Vysor </w:t>
-      </w:r>
-      <w:r>
-        <w:rPr>
-          <w:noProof/>
-        </w:rPr>
-        <w:t xml:space="preserve">is an extension for Google Chrome; therefore, people can fully control their Android device from any computer on the familiar Google Chrome browser. </w:t>
-      </w:r>
+    </w:p>
+    <w:p>
+      <w:pPr>
+        <w:spacing w:line="240" w:lineRule="auto"/>
+        <w:jc w:val="center"/>
+        <w:rPr>
+          <w:rFonts w:cstheme="minorHAnsi"/>
+          <w:sz w:val="24"/>
+        </w:rPr>
+      </w:pPr>
+    </w:p>
+    <w:p>
+      <w:pPr>
+        <w:spacing w:line="240" w:lineRule="auto"/>
+        <w:rPr>
+          <w:rFonts w:cstheme="minorHAnsi"/>
+          <w:sz w:val="24"/>
+        </w:rPr>
+      </w:pPr>
+    </w:p>
+    <w:p>
+      <w:pPr>
+        <w:spacing w:line="240" w:lineRule="auto"/>
+        <w:rPr>
+          <w:rFonts w:cstheme="minorHAnsi"/>
+          <w:sz w:val="24"/>
+        </w:rPr>
+      </w:pPr>
+    </w:p>
+    <w:p>
+      <w:pPr>
+        <w:spacing w:line="240" w:lineRule="auto"/>
+        <w:rPr>
+          <w:rFonts w:cstheme="minorHAnsi"/>
+          <w:sz w:val="24"/>
+        </w:rPr>
+      </w:pPr>
+    </w:p>
+    <w:p>
+      <w:pPr>
+        <w:spacing w:line="240" w:lineRule="auto"/>
+        <w:rPr>
+          <w:rFonts w:cstheme="minorHAnsi"/>
+          <w:sz w:val="24"/>
+        </w:rPr>
+      </w:pPr>
+    </w:p>
+    <w:p>
+      <w:pPr>
+        <w:spacing w:line="240" w:lineRule="auto"/>
+        <w:rPr>
+          <w:rFonts w:cstheme="minorHAnsi"/>
+          <w:sz w:val="24"/>
+        </w:rPr>
+      </w:pPr>
+    </w:p>
+    <w:p>
+      <w:pPr>
+        <w:spacing w:line="240" w:lineRule="auto"/>
+        <w:rPr>
+          <w:rFonts w:cstheme="minorHAnsi"/>
+          <w:sz w:val="24"/>
+        </w:rPr>
+      </w:pPr>
+    </w:p>
+    <w:p>
+      <w:pPr>
+        <w:spacing w:line="240" w:lineRule="auto"/>
+        <w:rPr>
+          <w:rFonts w:cstheme="minorHAnsi"/>
+          <w:sz w:val="24"/>
+        </w:rPr>
+      </w:pPr>
+    </w:p>
+    <w:p>
+      <w:pPr>
+        <w:spacing w:line="240" w:lineRule="auto"/>
+        <w:rPr>
+          <w:rFonts w:cstheme="minorHAnsi"/>
+          <w:sz w:val="24"/>
+        </w:rPr>
+      </w:pPr>
+    </w:p>
+    <w:p>
+      <w:pPr>
+        <w:pStyle w:val="ListParagraph"/>
+        <w:spacing w:line="240" w:lineRule="auto"/>
+        <w:ind w:left="1440"/>
+        <w:rPr>
+          <w:rFonts w:cstheme="minorHAnsi"/>
+          <w:sz w:val="24"/>
+        </w:rPr>
+      </w:pPr>
     </w:p>
     <w:p>
       <w:pPr>
         <w:pStyle w:val="ListParagraph"/>
         <w:numPr>
           <w:ilvl w:val="0"/>
-          <w:numId w:val="5"/>
+          <w:numId w:val="6"/>
         </w:numPr>
-        <w:rPr>
-          <w:noProof/>
-        </w:rPr>
-      </w:pPr>
-      <w:r>
-        <w:rPr>
-          <w:noProof/>
-        </w:rPr>
-        <w:t xml:space="preserve">After installing </w:t>
-      </w:r>
-      <w:r>
-        <w:rPr>
-          <w:b/>
-          <w:noProof/>
-        </w:rPr>
-        <w:t>Vysor</w:t>
-      </w:r>
-      <w:r>
-        <w:rPr>
-          <w:b/>
-          <w:noProof/>
-        </w:rPr>
-        <w:t xml:space="preserve">, </w:t>
-      </w:r>
-      <w:r>
-        <w:rPr>
-          <w:noProof/>
-        </w:rPr>
-        <w:t xml:space="preserve">the user can see live screens of their phone on the PC in real time, and can operate completely on the device without holding it. </w:t>
-      </w:r>
-    </w:p>
-    <w:p>
-      <w:pPr>
-        <w:pStyle w:val="ListParagraph"/>
-        <w:rPr>
-          <w:noProof/>
-        </w:rPr>
-      </w:pPr>
+        <w:spacing w:line="240" w:lineRule="auto"/>
+        <w:rPr>
+          <w:rFonts w:cstheme="minorHAnsi"/>
+          <w:sz w:val="28"/>
+        </w:rPr>
+      </w:pPr>
+      <w:r>
+        <w:rPr>
+          <w:rFonts w:cstheme="minorHAnsi"/>
+          <w:sz w:val="28"/>
+        </w:rPr>
+        <w:t xml:space="preserve">On your </w:t>
+      </w:r>
+      <w:r>
+        <w:rPr>
+          <w:rFonts w:cstheme="minorHAnsi"/>
+          <w:sz w:val="28"/>
+        </w:rPr>
+        <w:t>Windows phone</w:t>
+      </w:r>
+      <w:r>
+        <w:rPr>
+          <w:rFonts w:cstheme="minorHAnsi"/>
+          <w:sz w:val="28"/>
+        </w:rPr>
+        <w:t>:</w:t>
+      </w:r>
     </w:p>
     <w:p>
       <w:pPr>
         <w:pStyle w:val="ListParagraph"/>
         <w:numPr>
           <w:ilvl w:val="0"/>
-          <w:numId w:val="7"/>
+          <w:numId w:val="12"/>
         </w:numPr>
-        <w:rPr>
-          <w:noProof/>
-        </w:rPr>
-      </w:pPr>
-      <w:r>
-        <w:rPr>
-          <w:noProof/>
-        </w:rPr>
-        <w:t xml:space="preserve">There are two type of </w:t>
-      </w:r>
-      <w:r>
-        <w:rPr>
-          <w:b/>
-          <w:noProof/>
-        </w:rPr>
-        <w:t>Vysor</w:t>
-      </w:r>
-      <w:r>
-        <w:rPr>
-          <w:noProof/>
-        </w:rPr>
-        <w:t xml:space="preserve">: </w:t>
-      </w:r>
+        <w:spacing w:line="240" w:lineRule="auto"/>
+        <w:ind w:firstLine="0"/>
+        <w:rPr>
+          <w:rFonts w:cstheme="minorHAnsi"/>
+          <w:sz w:val="24"/>
+        </w:rPr>
+      </w:pPr>
+      <w:r>
+        <w:rPr>
+          <w:rFonts w:cstheme="minorHAnsi"/>
+          <w:sz w:val="24"/>
+        </w:rPr>
+        <w:t>Connect your Windows Phone to the PC via USB cable. If your phone is one among Lumia 630</w:t>
+      </w:r>
+      <w:r>
+        <w:rPr>
+          <w:rFonts w:cstheme="minorHAnsi"/>
+          <w:sz w:val="24"/>
+        </w:rPr>
+        <w:t xml:space="preserve"> to</w:t>
+      </w:r>
+      <w:r>
+        <w:rPr>
+          <w:rFonts w:cstheme="minorHAnsi"/>
+          <w:sz w:val="24"/>
+        </w:rPr>
+        <w:t xml:space="preserve"> 1520, you need not connect via USB, as these phones are capable of streaming the screen over Wi-Fi. Just make sure that your phone’s WiFi is enabled.</w:t>
+      </w:r>
+    </w:p>
+    <w:p>
+      <w:pPr>
+        <w:pStyle w:val="ListParagraph"/>
+        <w:spacing w:line="240" w:lineRule="auto"/>
+        <w:rPr>
+          <w:rFonts w:cstheme="minorHAnsi"/>
+          <w:sz w:val="24"/>
+        </w:rPr>
+      </w:pPr>
     </w:p>
     <w:p>
       <w:pPr>
         <w:pStyle w:val="ListParagraph"/>
         <w:numPr>
-          <w:ilvl w:val="1"/>
-          <w:numId w:val="7"/>
+          <w:ilvl w:val="0"/>
+          <w:numId w:val="12"/>
         </w:numPr>
+        <w:spacing w:line="240" w:lineRule="auto"/>
+        <w:ind w:firstLine="0"/>
+        <w:rPr>
+          <w:rFonts w:cstheme="minorHAnsi"/>
+          <w:sz w:val="24"/>
+        </w:rPr>
+      </w:pPr>
+      <w:r>
+        <w:rPr>
+          <w:rFonts w:cstheme="minorHAnsi"/>
+          <w:sz w:val="24"/>
+        </w:rPr>
+        <w:t xml:space="preserve">Then </w:t>
+      </w:r>
+      <w:r>
+        <w:rPr>
+          <w:rFonts w:cstheme="minorHAnsi"/>
+          <w:sz w:val="24"/>
+        </w:rPr>
+        <w:t>you will be able to see a prompt on your phone, “Allow Screen Projection?” Click on “Yes” to see your screen streamed on your PC instantly.</w:t>
+      </w:r>
+    </w:p>
+    <w:p>
+      <w:pPr>
+        <w:spacing w:line="240" w:lineRule="auto"/>
+        <w:rPr>
+          <w:rFonts w:cstheme="minorHAnsi"/>
+          <w:sz w:val="24"/>
+        </w:rPr>
+      </w:pPr>
+    </w:p>
+    <w:p>
+      <w:pPr>
+        <w:pStyle w:val="ListParagraph"/>
+        <w:spacing w:line="240" w:lineRule="auto"/>
+        <w:rPr>
+          <w:rFonts w:cstheme="minorHAnsi"/>
+          <w:sz w:val="24"/>
+        </w:rPr>
+      </w:pPr>
+      <w:r>
+        <w:rPr>
+          <w:rFonts w:cstheme="minorHAnsi"/>
+          <w:sz w:val="24"/>
+        </w:rPr>
+        <w:t>If you are not able to see the prompt, head over to the “Settings” option in the Apps list of your phone and select “Project My Screen” option. Just check if you are able to see your Windows PC is listed as available, if not make sure you have connected your phone to PC.  Tap on it to connect and you should be able to see your current screen streamed on PC.</w:t>
+      </w:r>
+    </w:p>
+    <w:p>
+      <w:pPr>
+        <w:pStyle w:val="ListParagraph"/>
+        <w:spacing w:line="240" w:lineRule="auto"/>
+        <w:ind w:left="1080"/>
+        <w:rPr>
+          <w:rFonts w:cstheme="minorHAnsi"/>
+          <w:sz w:val="24"/>
+        </w:rPr>
+      </w:pPr>
+    </w:p>
+    <w:p>
+      <w:pPr>
+        <w:pStyle w:val="ListParagraph"/>
+        <w:spacing w:line="240" w:lineRule="auto"/>
+        <w:ind w:left="1080" w:hanging="990"/>
+        <w:jc w:val="both"/>
+        <w:rPr>
+          <w:rFonts w:cstheme="minorHAnsi"/>
+          <w:sz w:val="24"/>
+        </w:rPr>
+      </w:pPr>
+      <w:r>
         <w:rPr>
           <w:noProof/>
-        </w:rPr>
-      </w:pPr>
-      <w:r>
-        <w:rPr>
-          <w:noProof/>
-        </w:rPr>
-        <w:t>Free version: you just only can Mirror, control Android and screenshots.</w:t>
-      </w:r>
-    </w:p>
-    <w:p>
-      <w:pPr>
-        <w:pStyle w:val="ListParagraph"/>
-        <w:numPr>
-          <w:ilvl w:val="1"/>
-          <w:numId w:val="7"/>
-        </w:numPr>
-        <w:rPr>
-          <w:noProof/>
-        </w:rPr>
-      </w:pPr>
-      <w:r>
-        <w:rPr>
-          <w:noProof/>
-        </w:rPr>
-        <w:t>Pro version: which allow you</w:t>
-      </w:r>
-      <w:r>
-        <w:rPr>
-          <w:noProof/>
-        </w:rPr>
-        <w:t xml:space="preserve"> to</w:t>
-      </w:r>
-      <w:r>
-        <w:rPr>
-          <w:noProof/>
-        </w:rPr>
-        <w:t xml:space="preserve"> use all functions</w:t>
-      </w:r>
-      <w:r>
-        <w:rPr>
-          <w:noProof/>
-        </w:rPr>
-        <w:t xml:space="preserve"> and its cost depend on your options.</w:t>
-      </w:r>
-    </w:p>
-    <w:p>
-      <w:pPr>
-        <w:rPr>
-          <w:noProof/>
-        </w:rPr>
-      </w:pPr>
-      <w:r>
-        <w:rPr>
-          <w:noProof/>
-          <w:lang w:val="en-US"/>
         </w:rPr>
         <w:lastRenderedPageBreak/>
         <w:drawing>
-          <wp:inline distT="0" distB="0" distL="0" distR="0" wp14:anchorId="5ECF8569" wp14:editId="6C02C235">
-            <wp:extent cx="5943600" cy="5365115"/>
-            <wp:effectExtent l="0" t="0" r="0" b="6985"/>
-            <wp:docPr id="6" name="Picture 6"/>
+          <wp:inline distT="0" distB="0" distL="0" distR="0" wp14:anchorId="1D111713" wp14:editId="4FE9EE93">
+            <wp:extent cx="5943600" cy="3257550"/>
+            <wp:effectExtent l="0" t="0" r="0" b="0"/>
+            <wp:docPr id="4" name="Picture 4"/>
             <wp:cNvGraphicFramePr>
               <a:graphicFrameLocks xmlns:a="http://schemas.openxmlformats.org/drawingml/2006/main" noChangeAspect="1"/>
             </wp:cNvGraphicFramePr>
@@ -1387,7 +1976,7 @@
                   <pic:spPr>
                     <a:xfrm>
                       <a:off x="0" y="0"/>
-                      <a:ext cx="5943600" cy="5365115"/>
+                      <a:ext cx="5943600" cy="3257550"/>
                     </a:xfrm>
                     <a:prstGeom prst="rect">
                       <a:avLst/>
@@ -1402,10 +1991,12 @@
     </w:p>
     <w:p>
       <w:pPr>
-        <w:rPr>
-          <w:rFonts w:cstheme="minorHAnsi"/>
-          <w:sz w:val="24"/>
-          <w:lang w:val="en-US"/>
+        <w:pStyle w:val="ListParagraph"/>
+        <w:spacing w:line="240" w:lineRule="auto"/>
+        <w:ind w:left="1080"/>
+        <w:rPr>
+          <w:rFonts w:cstheme="minorHAnsi"/>
+          <w:sz w:val="24"/>
         </w:rPr>
       </w:pPr>
     </w:p>
@@ -1414,158 +2005,53 @@
         <w:pStyle w:val="ListParagraph"/>
         <w:numPr>
           <w:ilvl w:val="0"/>
-          <w:numId w:val="4"/>
+          <w:numId w:val="12"/>
         </w:numPr>
-        <w:rPr>
-          <w:rFonts w:cstheme="minorHAnsi"/>
-          <w:b/>
-          <w:sz w:val="24"/>
-        </w:rPr>
-      </w:pPr>
-      <w:r>
-        <w:rPr>
-          <w:rFonts w:cstheme="minorHAnsi"/>
-          <w:b/>
-          <w:sz w:val="24"/>
-        </w:rPr>
-        <w:t xml:space="preserve">How to </w:t>
-      </w:r>
-      <w:r>
-        <w:rPr>
-          <w:rFonts w:cstheme="minorHAnsi"/>
-          <w:b/>
-          <w:sz w:val="24"/>
-        </w:rPr>
-        <w:t>sign up</w:t>
-      </w:r>
-      <w:r>
-        <w:rPr>
-          <w:rFonts w:cstheme="minorHAnsi"/>
-          <w:b/>
-          <w:sz w:val="24"/>
-        </w:rPr>
-        <w:t>?</w:t>
-      </w:r>
-    </w:p>
-    <w:p>
-      <w:pPr>
-        <w:pStyle w:val="ListParagraph"/>
-        <w:numPr>
-          <w:ilvl w:val="0"/>
-          <w:numId w:val="6"/>
-        </w:numPr>
-        <w:rPr>
-          <w:rFonts w:cstheme="minorHAnsi"/>
-          <w:sz w:val="24"/>
-        </w:rPr>
-      </w:pPr>
-      <w:r>
-        <w:rPr>
-          <w:rFonts w:cstheme="minorHAnsi"/>
-          <w:sz w:val="24"/>
-        </w:rPr>
-        <w:t>On your computer.</w:t>
-      </w:r>
-    </w:p>
-    <w:p>
-      <w:pPr>
-        <w:pStyle w:val="ListParagraph"/>
-        <w:numPr>
-          <w:ilvl w:val="1"/>
-          <w:numId w:val="6"/>
-        </w:numPr>
-        <w:rPr>
-          <w:rFonts w:cstheme="minorHAnsi"/>
-          <w:sz w:val="24"/>
-        </w:rPr>
-      </w:pPr>
-      <w:r>
-        <w:rPr>
-          <w:rFonts w:cstheme="minorHAnsi"/>
-          <w:sz w:val="24"/>
-        </w:rPr>
-        <w:t xml:space="preserve">Launch the browser Google Chrome. </w:t>
-      </w:r>
-    </w:p>
-    <w:p>
-      <w:pPr>
-        <w:pStyle w:val="ListParagraph"/>
-        <w:numPr>
-          <w:ilvl w:val="1"/>
-          <w:numId w:val="6"/>
-        </w:numPr>
-        <w:rPr>
-          <w:rFonts w:cstheme="minorHAnsi"/>
-          <w:sz w:val="24"/>
-        </w:rPr>
-      </w:pPr>
-      <w:r>
-        <w:rPr>
-          <w:rFonts w:cstheme="minorHAnsi"/>
-          <w:sz w:val="24"/>
-        </w:rPr>
-        <w:t xml:space="preserve">Click on the menu bar on the top of the web browser and select ‘More </w:t>
-      </w:r>
-      <w:r>
-        <w:rPr>
-          <w:rFonts w:cstheme="minorHAnsi"/>
-          <w:sz w:val="24"/>
-        </w:rPr>
-        <w:t>tools’ then choice ‘Extensions’.</w:t>
-      </w:r>
-    </w:p>
-    <w:p>
-      <w:pPr>
-        <w:pStyle w:val="ListParagraph"/>
-        <w:numPr>
-          <w:ilvl w:val="1"/>
-          <w:numId w:val="6"/>
-        </w:numPr>
-        <w:rPr>
-          <w:rFonts w:cstheme="minorHAnsi"/>
-          <w:sz w:val="24"/>
-        </w:rPr>
-      </w:pPr>
-      <w:r>
-        <w:rPr>
-          <w:rFonts w:cstheme="minorHAnsi"/>
-          <w:sz w:val="24"/>
-        </w:rPr>
-        <w:t>Type ‘Vysor’ into search box and download it to your PC. After installing, the icon will appear on the main menu</w:t>
-      </w:r>
-      <w:r>
-        <w:rPr>
-          <w:rFonts w:cstheme="minorHAnsi"/>
-          <w:sz w:val="24"/>
-        </w:rPr>
-        <w:t xml:space="preserve"> as the picture below</w:t>
-      </w:r>
-      <w:r>
-        <w:rPr>
-          <w:rFonts w:cstheme="minorHAnsi"/>
-          <w:sz w:val="24"/>
-        </w:rPr>
-        <w:t>.</w:t>
-      </w:r>
-    </w:p>
-    <w:p>
-      <w:pPr>
-        <w:rPr>
-          <w:rFonts w:cstheme="minorHAnsi"/>
-          <w:sz w:val="24"/>
-        </w:rPr>
-      </w:pPr>
-      <w:r>
-        <w:rPr>
+        <w:spacing w:line="240" w:lineRule="auto"/>
+        <w:ind w:firstLine="0"/>
+        <w:rPr>
+          <w:rFonts w:cstheme="minorHAnsi"/>
+          <w:sz w:val="24"/>
+        </w:rPr>
+      </w:pPr>
+      <w:r>
+        <w:rPr>
+          <w:rFonts w:cstheme="minorHAnsi"/>
+          <w:sz w:val="24"/>
+        </w:rPr>
+        <w:t>This is how the projected screen on the PC looks like:</w:t>
+      </w:r>
+    </w:p>
+    <w:p>
+      <w:pPr>
+        <w:spacing w:line="240" w:lineRule="auto"/>
+        <w:rPr>
+          <w:rFonts w:cstheme="minorHAnsi"/>
+          <w:sz w:val="24"/>
+        </w:rPr>
+      </w:pPr>
+    </w:p>
+    <w:p>
+      <w:pPr>
+        <w:spacing w:line="240" w:lineRule="auto"/>
+        <w:ind w:firstLine="90"/>
+        <w:rPr>
+          <w:rFonts w:cstheme="minorHAnsi"/>
+          <w:sz w:val="24"/>
+        </w:rPr>
+      </w:pPr>
+      <w:r>
+        <w:rPr>
+          <w:rFonts w:cstheme="minorHAnsi"/>
           <w:noProof/>
-          <w:lang w:val="en-US"/>
-        </w:rPr>
-        <w:lastRenderedPageBreak/>
+          <w:sz w:val="24"/>
+          <w:lang w:val="en-US"/>
+        </w:rPr>
         <w:drawing>
-          <wp:inline distT="0" distB="0" distL="0" distR="0" wp14:anchorId="677C7BB9" wp14:editId="4C484DA7">
-            <wp:extent cx="5943600" cy="2188845"/>
-            <wp:effectExtent l="0" t="0" r="0" b="1905"/>
-            <wp:docPr id="5" name="Picture 5"/>
+          <wp:inline distT="0" distB="0" distL="0" distR="0">
+            <wp:extent cx="3810000" cy="2857500"/>
+            <wp:effectExtent l="0" t="0" r="0" b="0"/>
+            <wp:docPr id="6" name="Picture 6"/>
             <wp:cNvGraphicFramePr>
               <a:graphicFrameLocks xmlns:a="http://schemas.openxmlformats.org/drawingml/2006/main" noChangeAspect="1"/>
             </wp:cNvGraphicFramePr>
@@ -1573,11 +2059,17 @@
               <a:graphicData uri="http://schemas.openxmlformats.org/drawingml/2006/picture">
                 <pic:pic xmlns:pic="http://schemas.openxmlformats.org/drawingml/2006/picture">
                   <pic:nvPicPr>
-                    <pic:cNvPr id="1" name=""/>
+                    <pic:cNvPr id="6" name="Projected_Windows_Phone_Screen-400x300.png"/>
                     <pic:cNvPicPr/>
                   </pic:nvPicPr>
                   <pic:blipFill>
-                    <a:blip r:embed="rId16"/>
+                    <a:blip r:embed="rId16">
+                      <a:extLst>
+                        <a:ext uri="{28A0092B-C50C-407E-A947-70E740481C1C}">
+                          <a14:useLocalDpi xmlns:a14="http://schemas.microsoft.com/office/drawing/2010/main" val="0"/>
+                        </a:ext>
+                      </a:extLst>
+                    </a:blip>
                     <a:stretch>
                       <a:fillRect/>
                     </a:stretch>
@@ -1585,7 +2077,7 @@
                   <pic:spPr>
                     <a:xfrm>
                       <a:off x="0" y="0"/>
-                      <a:ext cx="5943600" cy="2188845"/>
+                      <a:ext cx="3810000" cy="2857500"/>
                     </a:xfrm>
                     <a:prstGeom prst="rect">
                       <a:avLst/>
@@ -1600,23 +2092,72 @@
     </w:p>
     <w:p>
       <w:pPr>
+        <w:spacing w:line="240" w:lineRule="auto"/>
+        <w:ind w:firstLine="90"/>
+        <w:rPr>
+          <w:rFonts w:cstheme="minorHAnsi"/>
+          <w:sz w:val="24"/>
+        </w:rPr>
+      </w:pPr>
+    </w:p>
+    <w:p>
+      <w:pPr>
+        <w:spacing w:line="240" w:lineRule="auto"/>
+        <w:ind w:firstLine="90"/>
+        <w:rPr>
+          <w:rFonts w:cstheme="minorHAnsi"/>
+          <w:sz w:val="24"/>
+        </w:rPr>
+      </w:pPr>
+    </w:p>
+    <w:p>
+      <w:pPr>
+        <w:spacing w:line="240" w:lineRule="auto"/>
+        <w:ind w:firstLine="90"/>
+        <w:rPr>
+          <w:rFonts w:cstheme="minorHAnsi"/>
+          <w:sz w:val="24"/>
+        </w:rPr>
+      </w:pPr>
+    </w:p>
+    <w:p>
+      <w:pPr>
+        <w:spacing w:line="240" w:lineRule="auto"/>
+        <w:ind w:firstLine="90"/>
+        <w:rPr>
+          <w:rFonts w:cstheme="minorHAnsi"/>
+          <w:sz w:val="24"/>
+        </w:rPr>
+      </w:pPr>
+    </w:p>
+    <w:p>
+      <w:pPr>
         <w:pStyle w:val="ListParagraph"/>
         <w:numPr>
           <w:ilvl w:val="0"/>
           <w:numId w:val="10"/>
         </w:numPr>
-        <w:ind w:left="1440"/>
-        <w:rPr>
-          <w:rFonts w:cstheme="minorHAnsi"/>
-          <w:sz w:val="24"/>
-        </w:rPr>
-      </w:pPr>
-      <w:r>
-        <w:rPr>
-          <w:rFonts w:cstheme="minorHAnsi"/>
-          <w:sz w:val="24"/>
-        </w:rPr>
-        <w:t>Launching the app and click ‘Find Devices’.</w:t>
+        <w:spacing w:line="240" w:lineRule="auto"/>
+        <w:ind w:left="450" w:hanging="450"/>
+        <w:rPr>
+          <w:rFonts w:cstheme="minorHAnsi"/>
+          <w:sz w:val="24"/>
+        </w:rPr>
+      </w:pPr>
+      <w:r>
+        <w:rPr>
+          <w:rFonts w:cstheme="minorHAnsi"/>
+          <w:sz w:val="24"/>
+        </w:rPr>
+        <w:lastRenderedPageBreak/>
+        <w:t>Advanced Settings  and Tips</w:t>
+      </w:r>
+      <w:r>
+        <w:rPr>
+          <w:rFonts w:cstheme="minorHAnsi"/>
+          <w:sz w:val="24"/>
+        </w:rPr>
+        <w:t>:</w:t>
       </w:r>
     </w:p>
     <w:p>
@@ -1624,23 +2165,167 @@
         <w:pStyle w:val="ListParagraph"/>
         <w:numPr>
           <w:ilvl w:val="0"/>
-          <w:numId w:val="6"/>
+          <w:numId w:val="13"/>
         </w:numPr>
-        <w:rPr>
-          <w:rFonts w:cstheme="minorHAnsi"/>
-          <w:sz w:val="24"/>
-        </w:rPr>
-      </w:pPr>
-      <w:r>
-        <w:rPr>
-          <w:rFonts w:cstheme="minorHAnsi"/>
-          <w:sz w:val="24"/>
-        </w:rPr>
-        <w:t>On your Android device:</w:t>
-      </w:r>
-    </w:p>
-    <w:p>
-      <w:pPr>
+        <w:spacing w:line="240" w:lineRule="auto"/>
+        <w:rPr>
+          <w:rFonts w:cstheme="minorHAnsi"/>
+          <w:sz w:val="24"/>
+        </w:rPr>
+      </w:pPr>
+      <w:r>
+        <w:rPr>
+          <w:rFonts w:cstheme="minorHAnsi"/>
+          <w:sz w:val="24"/>
+        </w:rPr>
+        <w:t>On your phone, under the “Project my screen” settings, click on “Advanced” option to have more control over your projected screen. You can control the orientation, enable or disable the touch options and set the color of the touch dot.</w:t>
+      </w:r>
+    </w:p>
+    <w:p>
+      <w:pPr>
+        <w:pStyle w:val="ListParagraph"/>
+        <w:numPr>
+          <w:ilvl w:val="0"/>
+          <w:numId w:val="13"/>
+        </w:numPr>
+        <w:spacing w:line="240" w:lineRule="auto"/>
+        <w:rPr>
+          <w:rFonts w:cstheme="minorHAnsi"/>
+          <w:sz w:val="24"/>
+        </w:rPr>
+      </w:pPr>
+      <w:r>
+        <w:rPr>
+          <w:rFonts w:ascii="Segoe UI" w:hAnsi="Segoe UI" w:cs="Segoe UI"/>
+          <w:color w:val="000000"/>
+          <w:sz w:val="21"/>
+          <w:szCs w:val="21"/>
+          <w:shd w:val="clear" w:color="auto" w:fill="FFFFFF"/>
+        </w:rPr>
+        <w:t xml:space="preserve">On your PC, </w:t>
+      </w:r>
+      <w:r>
+        <w:rPr>
+          <w:rFonts w:ascii="Segoe UI" w:hAnsi="Segoe UI" w:cs="Segoe UI"/>
+          <w:color w:val="000000"/>
+          <w:sz w:val="21"/>
+          <w:szCs w:val="21"/>
+          <w:shd w:val="clear" w:color="auto" w:fill="FFFFFF"/>
+        </w:rPr>
+        <w:t>you could toggle between full screen and windowed mode by pressing “F”.</w:t>
+      </w:r>
+    </w:p>
+    <w:p>
+      <w:pPr>
+        <w:pStyle w:val="ListParagraph"/>
+        <w:numPr>
+          <w:ilvl w:val="0"/>
+          <w:numId w:val="13"/>
+        </w:numPr>
+        <w:spacing w:line="240" w:lineRule="auto"/>
+        <w:rPr>
+          <w:rFonts w:cstheme="minorHAnsi"/>
+          <w:sz w:val="24"/>
+        </w:rPr>
+      </w:pPr>
+      <w:r>
+        <w:rPr>
+          <w:rFonts w:cstheme="minorHAnsi"/>
+          <w:sz w:val="24"/>
+        </w:rPr>
+        <w:t xml:space="preserve">Here are some tips on your PC: </w:t>
+      </w:r>
+    </w:p>
+    <w:p>
+      <w:pPr>
+        <w:spacing w:line="240" w:lineRule="auto"/>
+        <w:rPr>
+          <w:rFonts w:cstheme="minorHAnsi"/>
+          <w:sz w:val="24"/>
+        </w:rPr>
+      </w:pPr>
+      <w:r>
+        <w:rPr>
+          <w:rFonts w:cstheme="minorHAnsi"/>
+          <w:noProof/>
+          <w:sz w:val="24"/>
+          <w:lang w:val="en-US"/>
+        </w:rPr>
+        <w:drawing>
+          <wp:inline distT="0" distB="0" distL="0" distR="0">
+            <wp:extent cx="4438650" cy="3038475"/>
+            <wp:effectExtent l="0" t="0" r="0" b="9525"/>
+            <wp:docPr id="7" name="Picture 7"/>
+            <wp:cNvGraphicFramePr>
+              <a:graphicFrameLocks xmlns:a="http://schemas.openxmlformats.org/drawingml/2006/main" noChangeAspect="1"/>
+            </wp:cNvGraphicFramePr>
+            <a:graphic xmlns:a="http://schemas.openxmlformats.org/drawingml/2006/main">
+              <a:graphicData uri="http://schemas.openxmlformats.org/drawingml/2006/picture">
+                <pic:pic xmlns:pic="http://schemas.openxmlformats.org/drawingml/2006/picture">
+                  <pic:nvPicPr>
+                    <pic:cNvPr id="7" name="pMS2.jpg"/>
+                    <pic:cNvPicPr/>
+                  </pic:nvPicPr>
+                  <pic:blipFill>
+                    <a:blip r:embed="rId17">
+                      <a:extLst>
+                        <a:ext uri="{28A0092B-C50C-407E-A947-70E740481C1C}">
+                          <a14:useLocalDpi xmlns:a14="http://schemas.microsoft.com/office/drawing/2010/main" val="0"/>
+                        </a:ext>
+                      </a:extLst>
+                    </a:blip>
+                    <a:stretch>
+                      <a:fillRect/>
+                    </a:stretch>
+                  </pic:blipFill>
+                  <pic:spPr>
+                    <a:xfrm>
+                      <a:off x="0" y="0"/>
+                      <a:ext cx="4438650" cy="3038475"/>
+                    </a:xfrm>
+                    <a:prstGeom prst="rect">
+                      <a:avLst/>
+                    </a:prstGeom>
+                  </pic:spPr>
+                </pic:pic>
+              </a:graphicData>
+            </a:graphic>
+          </wp:inline>
+        </w:drawing>
+      </w:r>
+    </w:p>
+    <w:p>
+      <w:pPr>
+        <w:pStyle w:val="ListParagraph"/>
+        <w:numPr>
+          <w:ilvl w:val="0"/>
+          <w:numId w:val="4"/>
+        </w:numPr>
+        <w:spacing w:line="240" w:lineRule="auto"/>
+        <w:rPr>
+          <w:rFonts w:cstheme="minorHAnsi"/>
+          <w:b/>
+          <w:sz w:val="24"/>
+        </w:rPr>
+      </w:pPr>
+      <w:r>
+        <w:rPr>
+          <w:rFonts w:cstheme="minorHAnsi"/>
+          <w:b/>
+          <w:sz w:val="24"/>
+        </w:rPr>
+        <w:t>Feature</w:t>
+      </w:r>
+    </w:p>
+    <w:p>
+      <w:pPr>
+        <w:pStyle w:val="ListParagraph"/>
+        <w:numPr>
+          <w:ilvl w:val="0"/>
+          <w:numId w:val="10"/>
+        </w:numPr>
+        <w:spacing w:line="240" w:lineRule="auto"/>
+        <w:ind w:firstLine="360"/>
         <w:rPr>
           <w:rFonts w:cstheme="minorHAnsi"/>
           <w:sz w:val="24"/>
@@ -1648,22 +2333,6 @@
       </w:pPr>
       <w:bookmarkStart w:id="0" w:name="_GoBack"/>
       <w:bookmarkEnd w:id="0"/>
-    </w:p>
-    <w:p>
-      <w:pPr>
-        <w:rPr>
-          <w:rFonts w:cstheme="minorHAnsi"/>
-          <w:sz w:val="24"/>
-        </w:rPr>
-      </w:pPr>
-    </w:p>
-    <w:p>
-      <w:pPr>
-        <w:rPr>
-          <w:rFonts w:cstheme="minorHAnsi"/>
-          <w:sz w:val="24"/>
-        </w:rPr>
-      </w:pPr>
     </w:p>
     <w:sectPr>
       <w:pgSz w:w="12240" w:h="15840"/>
@@ -1877,16 +2546,129 @@
     </w:lvl>
   </w:abstractNum>
   <w:abstractNum w:abstractNumId="2">
+    <w:nsid w:val="037E1892"/>
+    <w:multiLevelType w:val="hybridMultilevel"/>
+    <w:tmpl w:val="7B32CAE2"/>
+    <w:lvl w:ilvl="0" w:tplc="0409000F">
+      <w:start w:val="1"/>
+      <w:numFmt w:val="decimal"/>
+      <w:lvlText w:val="%1."/>
+      <w:lvlJc w:val="left"/>
+      <w:pPr>
+        <w:ind w:left="720" w:hanging="360"/>
+      </w:pPr>
+      <w:rPr>
+        <w:rFonts w:hint="default"/>
+      </w:rPr>
+    </w:lvl>
+    <w:lvl w:ilvl="1" w:tplc="04090003" w:tentative="1">
+      <w:start w:val="1"/>
+      <w:numFmt w:val="bullet"/>
+      <w:lvlText w:val="o"/>
+      <w:lvlJc w:val="left"/>
+      <w:pPr>
+        <w:ind w:left="1440" w:hanging="360"/>
+      </w:pPr>
+      <w:rPr>
+        <w:rFonts w:ascii="Courier New" w:hAnsi="Courier New" w:cs="Courier New" w:hint="default"/>
+      </w:rPr>
+    </w:lvl>
+    <w:lvl w:ilvl="2" w:tplc="04090005" w:tentative="1">
+      <w:start w:val="1"/>
+      <w:numFmt w:val="bullet"/>
+      <w:lvlText w:val=""/>
+      <w:lvlJc w:val="left"/>
+      <w:pPr>
+        <w:ind w:left="2160" w:hanging="360"/>
+      </w:pPr>
+      <w:rPr>
+        <w:rFonts w:ascii="Wingdings" w:hAnsi="Wingdings" w:hint="default"/>
+      </w:rPr>
+    </w:lvl>
+    <w:lvl w:ilvl="3" w:tplc="04090001" w:tentative="1">
+      <w:start w:val="1"/>
+      <w:numFmt w:val="bullet"/>
+      <w:lvlText w:val=""/>
+      <w:lvlJc w:val="left"/>
+      <w:pPr>
+        <w:ind w:left="2880" w:hanging="360"/>
+      </w:pPr>
+      <w:rPr>
+        <w:rFonts w:ascii="Symbol" w:hAnsi="Symbol" w:hint="default"/>
+      </w:rPr>
+    </w:lvl>
+    <w:lvl w:ilvl="4" w:tplc="04090003" w:tentative="1">
+      <w:start w:val="1"/>
+      <w:numFmt w:val="bullet"/>
+      <w:lvlText w:val="o"/>
+      <w:lvlJc w:val="left"/>
+      <w:pPr>
+        <w:ind w:left="3600" w:hanging="360"/>
+      </w:pPr>
+      <w:rPr>
+        <w:rFonts w:ascii="Courier New" w:hAnsi="Courier New" w:cs="Courier New" w:hint="default"/>
+      </w:rPr>
+    </w:lvl>
+    <w:lvl w:ilvl="5" w:tplc="04090005" w:tentative="1">
+      <w:start w:val="1"/>
+      <w:numFmt w:val="bullet"/>
+      <w:lvlText w:val=""/>
+      <w:lvlJc w:val="left"/>
+      <w:pPr>
+        <w:ind w:left="4320" w:hanging="360"/>
+      </w:pPr>
+      <w:rPr>
+        <w:rFonts w:ascii="Wingdings" w:hAnsi="Wingdings" w:hint="default"/>
+      </w:rPr>
+    </w:lvl>
+    <w:lvl w:ilvl="6" w:tplc="04090001" w:tentative="1">
+      <w:start w:val="1"/>
+      <w:numFmt w:val="bullet"/>
+      <w:lvlText w:val=""/>
+      <w:lvlJc w:val="left"/>
+      <w:pPr>
+        <w:ind w:left="5040" w:hanging="360"/>
+      </w:pPr>
+      <w:rPr>
+        <w:rFonts w:ascii="Symbol" w:hAnsi="Symbol" w:hint="default"/>
+      </w:rPr>
+    </w:lvl>
+    <w:lvl w:ilvl="7" w:tplc="04090003" w:tentative="1">
+      <w:start w:val="1"/>
+      <w:numFmt w:val="bullet"/>
+      <w:lvlText w:val="o"/>
+      <w:lvlJc w:val="left"/>
+      <w:pPr>
+        <w:ind w:left="5760" w:hanging="360"/>
+      </w:pPr>
+      <w:rPr>
+        <w:rFonts w:ascii="Courier New" w:hAnsi="Courier New" w:cs="Courier New" w:hint="default"/>
+      </w:rPr>
+    </w:lvl>
+    <w:lvl w:ilvl="8" w:tplc="04090005" w:tentative="1">
+      <w:start w:val="1"/>
+      <w:numFmt w:val="bullet"/>
+      <w:lvlText w:val=""/>
+      <w:lvlJc w:val="left"/>
+      <w:pPr>
+        <w:ind w:left="6480" w:hanging="360"/>
+      </w:pPr>
+      <w:rPr>
+        <w:rFonts w:ascii="Wingdings" w:hAnsi="Wingdings" w:hint="default"/>
+      </w:rPr>
+    </w:lvl>
+  </w:abstractNum>
+  <w:abstractNum w:abstractNumId="3">
     <w:nsid w:val="0D2A2E6C"/>
     <w:multiLevelType w:val="hybridMultilevel"/>
-    <w:tmpl w:val="44B2E6DE"/>
+    <w:tmpl w:val="31EA39C0"/>
     <w:lvl w:ilvl="0" w:tplc="0409000B">
       <w:start w:val="1"/>
       <w:numFmt w:val="bullet"/>
       <w:lvlText w:val=""/>
       <w:lvlJc w:val="left"/>
       <w:pPr>
-        <w:ind w:left="720" w:hanging="360"/>
+        <w:ind w:left="2160" w:hanging="360"/>
       </w:pPr>
       <w:rPr>
         <w:rFonts w:ascii="Wingdings" w:hAnsi="Wingdings" w:hint="default"/>
@@ -1898,7 +2680,7 @@
       <w:lvlText w:val="o"/>
       <w:lvlJc w:val="left"/>
       <w:pPr>
-        <w:ind w:left="1440" w:hanging="360"/>
+        <w:ind w:left="2880" w:hanging="360"/>
       </w:pPr>
       <w:rPr>
         <w:rFonts w:ascii="Courier New" w:hAnsi="Courier New" w:cs="Courier New" w:hint="default"/>
@@ -1910,7 +2692,7 @@
       <w:lvlText w:val=""/>
       <w:lvlJc w:val="left"/>
       <w:pPr>
-        <w:ind w:left="2160" w:hanging="360"/>
+        <w:ind w:left="3600" w:hanging="360"/>
       </w:pPr>
       <w:rPr>
         <w:rFonts w:ascii="Wingdings" w:hAnsi="Wingdings" w:hint="default"/>
@@ -1922,7 +2704,7 @@
       <w:lvlText w:val=""/>
       <w:lvlJc w:val="left"/>
       <w:pPr>
-        <w:ind w:left="2880" w:hanging="360"/>
+        <w:ind w:left="4320" w:hanging="360"/>
       </w:pPr>
       <w:rPr>
         <w:rFonts w:ascii="Symbol" w:hAnsi="Symbol" w:hint="default"/>
@@ -1934,7 +2716,7 @@
       <w:lvlText w:val="o"/>
       <w:lvlJc w:val="left"/>
       <w:pPr>
-        <w:ind w:left="3600" w:hanging="360"/>
+        <w:ind w:left="5040" w:hanging="360"/>
       </w:pPr>
       <w:rPr>
         <w:rFonts w:ascii="Courier New" w:hAnsi="Courier New" w:cs="Courier New" w:hint="default"/>
@@ -1946,7 +2728,7 @@
       <w:lvlText w:val=""/>
       <w:lvlJc w:val="left"/>
       <w:pPr>
-        <w:ind w:left="4320" w:hanging="360"/>
+        <w:ind w:left="5760" w:hanging="360"/>
       </w:pPr>
       <w:rPr>
         <w:rFonts w:ascii="Wingdings" w:hAnsi="Wingdings" w:hint="default"/>
@@ -1958,7 +2740,7 @@
       <w:lvlText w:val=""/>
       <w:lvlJc w:val="left"/>
       <w:pPr>
-        <w:ind w:left="5040" w:hanging="360"/>
+        <w:ind w:left="6480" w:hanging="360"/>
       </w:pPr>
       <w:rPr>
         <w:rFonts w:ascii="Symbol" w:hAnsi="Symbol" w:hint="default"/>
@@ -1970,7 +2752,7 @@
       <w:lvlText w:val="o"/>
       <w:lvlJc w:val="left"/>
       <w:pPr>
-        <w:ind w:left="5760" w:hanging="360"/>
+        <w:ind w:left="7200" w:hanging="360"/>
       </w:pPr>
       <w:rPr>
         <w:rFonts w:ascii="Courier New" w:hAnsi="Courier New" w:cs="Courier New" w:hint="default"/>
@@ -1982,14 +2764,14 @@
       <w:lvlText w:val=""/>
       <w:lvlJc w:val="left"/>
       <w:pPr>
-        <w:ind w:left="6480" w:hanging="360"/>
+        <w:ind w:left="7920" w:hanging="360"/>
       </w:pPr>
       <w:rPr>
         <w:rFonts w:ascii="Wingdings" w:hAnsi="Wingdings" w:hint="default"/>
       </w:rPr>
     </w:lvl>
   </w:abstractNum>
-  <w:abstractNum w:abstractNumId="3">
+  <w:abstractNum w:abstractNumId="4">
     <w:nsid w:val="1EEC069B"/>
     <w:multiLevelType w:val="hybridMultilevel"/>
     <w:tmpl w:val="4740CBB2"/>
@@ -2102,7 +2884,120 @@
       </w:rPr>
     </w:lvl>
   </w:abstractNum>
-  <w:abstractNum w:abstractNumId="4">
+  <w:abstractNum w:abstractNumId="5">
+    <w:nsid w:val="1F71649A"/>
+    <w:multiLevelType w:val="hybridMultilevel"/>
+    <w:tmpl w:val="6C128C7C"/>
+    <w:lvl w:ilvl="0" w:tplc="0409000D">
+      <w:start w:val="1"/>
+      <w:numFmt w:val="bullet"/>
+      <w:lvlText w:val=""/>
+      <w:lvlJc w:val="left"/>
+      <w:pPr>
+        <w:ind w:left="720" w:hanging="360"/>
+      </w:pPr>
+      <w:rPr>
+        <w:rFonts w:ascii="Wingdings" w:hAnsi="Wingdings" w:hint="default"/>
+      </w:rPr>
+    </w:lvl>
+    <w:lvl w:ilvl="1" w:tplc="04090003" w:tentative="1">
+      <w:start w:val="1"/>
+      <w:numFmt w:val="bullet"/>
+      <w:lvlText w:val="o"/>
+      <w:lvlJc w:val="left"/>
+      <w:pPr>
+        <w:ind w:left="1440" w:hanging="360"/>
+      </w:pPr>
+      <w:rPr>
+        <w:rFonts w:ascii="Courier New" w:hAnsi="Courier New" w:cs="Courier New" w:hint="default"/>
+      </w:rPr>
+    </w:lvl>
+    <w:lvl w:ilvl="2" w:tplc="04090005" w:tentative="1">
+      <w:start w:val="1"/>
+      <w:numFmt w:val="bullet"/>
+      <w:lvlText w:val=""/>
+      <w:lvlJc w:val="left"/>
+      <w:pPr>
+        <w:ind w:left="2160" w:hanging="360"/>
+      </w:pPr>
+      <w:rPr>
+        <w:rFonts w:ascii="Wingdings" w:hAnsi="Wingdings" w:hint="default"/>
+      </w:rPr>
+    </w:lvl>
+    <w:lvl w:ilvl="3" w:tplc="04090001" w:tentative="1">
+      <w:start w:val="1"/>
+      <w:numFmt w:val="bullet"/>
+      <w:lvlText w:val=""/>
+      <w:lvlJc w:val="left"/>
+      <w:pPr>
+        <w:ind w:left="2880" w:hanging="360"/>
+      </w:pPr>
+      <w:rPr>
+        <w:rFonts w:ascii="Symbol" w:hAnsi="Symbol" w:hint="default"/>
+      </w:rPr>
+    </w:lvl>
+    <w:lvl w:ilvl="4" w:tplc="04090003" w:tentative="1">
+      <w:start w:val="1"/>
+      <w:numFmt w:val="bullet"/>
+      <w:lvlText w:val="o"/>
+      <w:lvlJc w:val="left"/>
+      <w:pPr>
+        <w:ind w:left="3600" w:hanging="360"/>
+      </w:pPr>
+      <w:rPr>
+        <w:rFonts w:ascii="Courier New" w:hAnsi="Courier New" w:cs="Courier New" w:hint="default"/>
+      </w:rPr>
+    </w:lvl>
+    <w:lvl w:ilvl="5" w:tplc="04090005" w:tentative="1">
+      <w:start w:val="1"/>
+      <w:numFmt w:val="bullet"/>
+      <w:lvlText w:val=""/>
+      <w:lvlJc w:val="left"/>
+      <w:pPr>
+        <w:ind w:left="4320" w:hanging="360"/>
+      </w:pPr>
+      <w:rPr>
+        <w:rFonts w:ascii="Wingdings" w:hAnsi="Wingdings" w:hint="default"/>
+      </w:rPr>
+    </w:lvl>
+    <w:lvl w:ilvl="6" w:tplc="04090001" w:tentative="1">
+      <w:start w:val="1"/>
+      <w:numFmt w:val="bullet"/>
+      <w:lvlText w:val=""/>
+      <w:lvlJc w:val="left"/>
+      <w:pPr>
+        <w:ind w:left="5040" w:hanging="360"/>
+      </w:pPr>
+      <w:rPr>
+        <w:rFonts w:ascii="Symbol" w:hAnsi="Symbol" w:hint="default"/>
+      </w:rPr>
+    </w:lvl>
+    <w:lvl w:ilvl="7" w:tplc="04090003" w:tentative="1">
+      <w:start w:val="1"/>
+      <w:numFmt w:val="bullet"/>
+      <w:lvlText w:val="o"/>
+      <w:lvlJc w:val="left"/>
+      <w:pPr>
+        <w:ind w:left="5760" w:hanging="360"/>
+      </w:pPr>
+      <w:rPr>
+        <w:rFonts w:ascii="Courier New" w:hAnsi="Courier New" w:cs="Courier New" w:hint="default"/>
+      </w:rPr>
+    </w:lvl>
+    <w:lvl w:ilvl="8" w:tplc="04090005" w:tentative="1">
+      <w:start w:val="1"/>
+      <w:numFmt w:val="bullet"/>
+      <w:lvlText w:val=""/>
+      <w:lvlJc w:val="left"/>
+      <w:pPr>
+        <w:ind w:left="6480" w:hanging="360"/>
+      </w:pPr>
+      <w:rPr>
+        <w:rFonts w:ascii="Wingdings" w:hAnsi="Wingdings" w:hint="default"/>
+      </w:rPr>
+    </w:lvl>
+  </w:abstractNum>
+  <w:abstractNum w:abstractNumId="6">
     <w:nsid w:val="2D623D55"/>
     <w:multiLevelType w:val="hybridMultilevel"/>
     <w:tmpl w:val="EE8C37FE"/>
@@ -2188,7 +3083,7 @@
       </w:pPr>
     </w:lvl>
   </w:abstractNum>
-  <w:abstractNum w:abstractNumId="5">
+  <w:abstractNum w:abstractNumId="7">
     <w:nsid w:val="3E4F2F01"/>
     <w:multiLevelType w:val="hybridMultilevel"/>
     <w:tmpl w:val="C5F60E3C"/>
@@ -2301,7 +3196,120 @@
       </w:rPr>
     </w:lvl>
   </w:abstractNum>
-  <w:abstractNum w:abstractNumId="6">
+  <w:abstractNum w:abstractNumId="8">
+    <w:nsid w:val="477479C8"/>
+    <w:multiLevelType w:val="hybridMultilevel"/>
+    <w:tmpl w:val="76061DE2"/>
+    <w:lvl w:ilvl="0" w:tplc="281E73D2">
+      <w:start w:val="1"/>
+      <w:numFmt w:val="bullet"/>
+      <w:lvlText w:val=""/>
+      <w:lvlJc w:val="left"/>
+      <w:pPr>
+        <w:ind w:left="1170" w:hanging="360"/>
+      </w:pPr>
+      <w:rPr>
+        <w:rFonts w:ascii="Symbol" w:hAnsi="Symbol" w:hint="default"/>
+      </w:rPr>
+    </w:lvl>
+    <w:lvl w:ilvl="1" w:tplc="04090003" w:tentative="1">
+      <w:start w:val="1"/>
+      <w:numFmt w:val="bullet"/>
+      <w:lvlText w:val="o"/>
+      <w:lvlJc w:val="left"/>
+      <w:pPr>
+        <w:ind w:left="1890" w:hanging="360"/>
+      </w:pPr>
+      <w:rPr>
+        <w:rFonts w:ascii="Courier New" w:hAnsi="Courier New" w:cs="Courier New" w:hint="default"/>
+      </w:rPr>
+    </w:lvl>
+    <w:lvl w:ilvl="2" w:tplc="04090005" w:tentative="1">
+      <w:start w:val="1"/>
+      <w:numFmt w:val="bullet"/>
+      <w:lvlText w:val=""/>
+      <w:lvlJc w:val="left"/>
+      <w:pPr>
+        <w:ind w:left="2610" w:hanging="360"/>
+      </w:pPr>
+      <w:rPr>
+        <w:rFonts w:ascii="Wingdings" w:hAnsi="Wingdings" w:hint="default"/>
+      </w:rPr>
+    </w:lvl>
+    <w:lvl w:ilvl="3" w:tplc="04090001" w:tentative="1">
+      <w:start w:val="1"/>
+      <w:numFmt w:val="bullet"/>
+      <w:lvlText w:val=""/>
+      <w:lvlJc w:val="left"/>
+      <w:pPr>
+        <w:ind w:left="3330" w:hanging="360"/>
+      </w:pPr>
+      <w:rPr>
+        <w:rFonts w:ascii="Symbol" w:hAnsi="Symbol" w:hint="default"/>
+      </w:rPr>
+    </w:lvl>
+    <w:lvl w:ilvl="4" w:tplc="04090003" w:tentative="1">
+      <w:start w:val="1"/>
+      <w:numFmt w:val="bullet"/>
+      <w:lvlText w:val="o"/>
+      <w:lvlJc w:val="left"/>
+      <w:pPr>
+        <w:ind w:left="4050" w:hanging="360"/>
+      </w:pPr>
+      <w:rPr>
+        <w:rFonts w:ascii="Courier New" w:hAnsi="Courier New" w:cs="Courier New" w:hint="default"/>
+      </w:rPr>
+    </w:lvl>
+    <w:lvl w:ilvl="5" w:tplc="04090005" w:tentative="1">
+      <w:start w:val="1"/>
+      <w:numFmt w:val="bullet"/>
+      <w:lvlText w:val=""/>
+      <w:lvlJc w:val="left"/>
+      <w:pPr>
+        <w:ind w:left="4770" w:hanging="360"/>
+      </w:pPr>
+      <w:rPr>
+        <w:rFonts w:ascii="Wingdings" w:hAnsi="Wingdings" w:hint="default"/>
+      </w:rPr>
+    </w:lvl>
+    <w:lvl w:ilvl="6" w:tplc="04090001" w:tentative="1">
+      <w:start w:val="1"/>
+      <w:numFmt w:val="bullet"/>
+      <w:lvlText w:val=""/>
+      <w:lvlJc w:val="left"/>
+      <w:pPr>
+        <w:ind w:left="5490" w:hanging="360"/>
+      </w:pPr>
+      <w:rPr>
+        <w:rFonts w:ascii="Symbol" w:hAnsi="Symbol" w:hint="default"/>
+      </w:rPr>
+    </w:lvl>
+    <w:lvl w:ilvl="7" w:tplc="04090003" w:tentative="1">
+      <w:start w:val="1"/>
+      <w:numFmt w:val="bullet"/>
+      <w:lvlText w:val="o"/>
+      <w:lvlJc w:val="left"/>
+      <w:pPr>
+        <w:ind w:left="6210" w:hanging="360"/>
+      </w:pPr>
+      <w:rPr>
+        <w:rFonts w:ascii="Courier New" w:hAnsi="Courier New" w:cs="Courier New" w:hint="default"/>
+      </w:rPr>
+    </w:lvl>
+    <w:lvl w:ilvl="8" w:tplc="04090005" w:tentative="1">
+      <w:start w:val="1"/>
+      <w:numFmt w:val="bullet"/>
+      <w:lvlText w:val=""/>
+      <w:lvlJc w:val="left"/>
+      <w:pPr>
+        <w:ind w:left="6930" w:hanging="360"/>
+      </w:pPr>
+      <w:rPr>
+        <w:rFonts w:ascii="Wingdings" w:hAnsi="Wingdings" w:hint="default"/>
+      </w:rPr>
+    </w:lvl>
+  </w:abstractNum>
+  <w:abstractNum w:abstractNumId="9">
     <w:nsid w:val="4FFC385C"/>
     <w:multiLevelType w:val="hybridMultilevel"/>
     <w:tmpl w:val="D740652E"/>
@@ -2414,7 +3422,7 @@
       </w:rPr>
     </w:lvl>
   </w:abstractNum>
-  <w:abstractNum w:abstractNumId="7">
+  <w:abstractNum w:abstractNumId="10">
     <w:nsid w:val="53B22C69"/>
     <w:multiLevelType w:val="hybridMultilevel"/>
     <w:tmpl w:val="03785420"/>
@@ -2500,7 +3508,7 @@
       </w:pPr>
     </w:lvl>
   </w:abstractNum>
-  <w:abstractNum w:abstractNumId="8">
+  <w:abstractNum w:abstractNumId="11">
     <w:nsid w:val="728D5532"/>
     <w:multiLevelType w:val="hybridMultilevel"/>
     <w:tmpl w:val="3B8E0346"/>
@@ -2613,7 +3621,7 @@
       </w:rPr>
     </w:lvl>
   </w:abstractNum>
-  <w:abstractNum w:abstractNumId="9">
+  <w:abstractNum w:abstractNumId="12">
     <w:nsid w:val="775D76B6"/>
     <w:multiLevelType w:val="hybridMultilevel"/>
     <w:tmpl w:val="E28EF424"/>
@@ -2727,34 +3735,43 @@
     </w:lvl>
   </w:abstractNum>
   <w:num w:numId="1">
-    <w:abstractNumId w:val="5"/>
+    <w:abstractNumId w:val="7"/>
   </w:num>
   <w:num w:numId="2">
-    <w:abstractNumId w:val="4"/>
+    <w:abstractNumId w:val="6"/>
   </w:num>
   <w:num w:numId="3">
-    <w:abstractNumId w:val="7"/>
+    <w:abstractNumId w:val="10"/>
   </w:num>
   <w:num w:numId="4">
     <w:abstractNumId w:val="1"/>
   </w:num>
   <w:num w:numId="5">
-    <w:abstractNumId w:val="3"/>
+    <w:abstractNumId w:val="4"/>
   </w:num>
   <w:num w:numId="6">
-    <w:abstractNumId w:val="8"/>
+    <w:abstractNumId w:val="11"/>
   </w:num>
   <w:num w:numId="7">
-    <w:abstractNumId w:val="6"/>
+    <w:abstractNumId w:val="9"/>
   </w:num>
   <w:num w:numId="8">
-    <w:abstractNumId w:val="9"/>
+    <w:abstractNumId w:val="12"/>
   </w:num>
   <w:num w:numId="9">
     <w:abstractNumId w:val="0"/>
   </w:num>
   <w:num w:numId="10">
+    <w:abstractNumId w:val="3"/>
+  </w:num>
+  <w:num w:numId="11">
+    <w:abstractNumId w:val="5"/>
+  </w:num>
+  <w:num w:numId="12">
     <w:abstractNumId w:val="2"/>
+  </w:num>
+  <w:num w:numId="13">
+    <w:abstractNumId w:val="8"/>
   </w:num>
 </w:numbering>
 </file>
@@ -3568,7 +4585,7 @@
 </file>
 
 <file path=customXml/itemProps1.xml><?xml version="1.0" encoding="utf-8"?>
-<ds:datastoreItem xmlns:ds="http://schemas.openxmlformats.org/officeDocument/2006/customXml" ds:itemID="{F545CDD0-B09C-49BA-BEF0-6B277709109F}">
+<ds:datastoreItem xmlns:ds="http://schemas.openxmlformats.org/officeDocument/2006/customXml" ds:itemID="{93B152D9-5E76-4E8B-B34B-1AE2F67A424C}">
   <ds:schemaRefs>
     <ds:schemaRef ds:uri="http://schemas.openxmlformats.org/officeDocument/2006/bibliography"/>
   </ds:schemaRefs>

</xml_diff>

<commit_message>
Báo cáo tuần 8
</commit_message>
<xml_diff>
--- a/report moi tuan/tuan 6/sermina-group10.docx
+++ b/report moi tuan/tuan 6/sermina-group10.docx
@@ -874,7 +874,7 @@
           <w:szCs w:val="24"/>
         </w:rPr>
         <w:lastRenderedPageBreak/>
-        <w:t>Introduction</w:t>
+        <w:t>Group 10</w:t>
       </w:r>
     </w:p>
     <w:p>
@@ -1117,6 +1117,898 @@
         <w:rPr>
           <w:rFonts w:cstheme="minorHAnsi"/>
           <w:lang w:val="en-US"/>
+        </w:rPr>
+      </w:pPr>
+    </w:p>
+    <w:p>
+      <w:pPr>
+        <w:pStyle w:val="ListParagraph"/>
+        <w:numPr>
+          <w:ilvl w:val="0"/>
+          <w:numId w:val="2"/>
+        </w:numPr>
+        <w:spacing w:line="240" w:lineRule="auto"/>
+        <w:rPr>
+          <w:rFonts w:cstheme="minorHAnsi"/>
+          <w:b/>
+          <w:sz w:val="24"/>
+        </w:rPr>
+      </w:pPr>
+      <w:r>
+        <w:rPr>
+          <w:rFonts w:cstheme="minorHAnsi"/>
+          <w:b/>
+          <w:sz w:val="24"/>
+        </w:rPr>
+        <w:t>Introduction to</w:t>
+      </w:r>
+      <w:r>
+        <w:rPr>
+          <w:rFonts w:cstheme="minorHAnsi"/>
+          <w:b/>
+          <w:sz w:val="24"/>
+        </w:rPr>
+        <w:t xml:space="preserve"> screen sharing</w:t>
+      </w:r>
+    </w:p>
+    <w:p>
+      <w:pPr>
+        <w:pStyle w:val="ListParagraph"/>
+        <w:numPr>
+          <w:ilvl w:val="0"/>
+          <w:numId w:val="14"/>
+        </w:numPr>
+        <w:spacing w:line="240" w:lineRule="auto"/>
+        <w:rPr>
+          <w:rFonts w:cstheme="minorHAnsi"/>
+          <w:b/>
+          <w:sz w:val="24"/>
+        </w:rPr>
+      </w:pPr>
+      <w:r>
+        <w:rPr>
+          <w:rFonts w:cstheme="minorHAnsi"/>
+          <w:b/>
+          <w:sz w:val="24"/>
+        </w:rPr>
+        <w:t>What is screen sharing (</w:t>
+      </w:r>
+      <w:r>
+        <w:rPr>
+          <w:rFonts w:cstheme="minorHAnsi"/>
+          <w:b/>
+          <w:sz w:val="24"/>
+        </w:rPr>
+        <w:t>screen mirroring)</w:t>
+      </w:r>
+    </w:p>
+    <w:p>
+      <w:pPr>
+        <w:pStyle w:val="ListParagraph"/>
+        <w:numPr>
+          <w:ilvl w:val="0"/>
+          <w:numId w:val="15"/>
+        </w:numPr>
+        <w:spacing w:line="240" w:lineRule="auto"/>
+        <w:rPr>
+          <w:rFonts w:cstheme="minorHAnsi"/>
+          <w:b/>
+          <w:sz w:val="24"/>
+        </w:rPr>
+      </w:pPr>
+      <w:r>
+        <w:rPr>
+          <w:rFonts w:cstheme="minorHAnsi"/>
+          <w:sz w:val="24"/>
+        </w:rPr>
+        <w:t xml:space="preserve">Screen sharing is a popular feature in many of the newest technologies that support businesses, from meeting-based video conferencing tools to new cloud-based software as a service deliveries. More and more of modern business and modern life is now being done over the Internet, with remote collaboration. With that said, screen sharing has become a vital part of the advancement in telecommuting and virtual collaboration systems. </w:t>
+      </w:r>
+    </w:p>
+    <w:p>
+      <w:pPr>
+        <w:pStyle w:val="ListParagraph"/>
+        <w:numPr>
+          <w:ilvl w:val="0"/>
+          <w:numId w:val="15"/>
+        </w:numPr>
+        <w:spacing w:line="240" w:lineRule="auto"/>
+        <w:rPr>
+          <w:rFonts w:cstheme="minorHAnsi"/>
+          <w:b/>
+          <w:sz w:val="24"/>
+        </w:rPr>
+      </w:pPr>
+      <w:r>
+        <w:rPr>
+          <w:rFonts w:cstheme="minorHAnsi"/>
+          <w:sz w:val="24"/>
+        </w:rPr>
+        <w:t>Here are top five popular screen sharing tools:</w:t>
+      </w:r>
+    </w:p>
+    <w:p>
+      <w:pPr>
+        <w:pStyle w:val="ListParagraph"/>
+        <w:numPr>
+          <w:ilvl w:val="1"/>
+          <w:numId w:val="15"/>
+        </w:numPr>
+        <w:spacing w:line="240" w:lineRule="auto"/>
+        <w:rPr>
+          <w:rFonts w:cstheme="minorHAnsi"/>
+          <w:b/>
+          <w:sz w:val="24"/>
+        </w:rPr>
+      </w:pPr>
+      <w:r>
+        <w:rPr>
+          <w:rFonts w:cstheme="minorHAnsi"/>
+          <w:sz w:val="24"/>
+        </w:rPr>
+        <w:t xml:space="preserve">Teamviewer 11. </w:t>
+      </w:r>
+    </w:p>
+    <w:p>
+      <w:pPr>
+        <w:pStyle w:val="ListParagraph"/>
+        <w:numPr>
+          <w:ilvl w:val="1"/>
+          <w:numId w:val="15"/>
+        </w:numPr>
+        <w:spacing w:line="240" w:lineRule="auto"/>
+        <w:rPr>
+          <w:rFonts w:cstheme="minorHAnsi"/>
+          <w:b/>
+          <w:sz w:val="24"/>
+        </w:rPr>
+      </w:pPr>
+      <w:r>
+        <w:rPr>
+          <w:rFonts w:cstheme="minorHAnsi"/>
+          <w:sz w:val="24"/>
+        </w:rPr>
+        <w:t>Skype.</w:t>
+      </w:r>
+    </w:p>
+    <w:p>
+      <w:pPr>
+        <w:pStyle w:val="ListParagraph"/>
+        <w:numPr>
+          <w:ilvl w:val="1"/>
+          <w:numId w:val="15"/>
+        </w:numPr>
+        <w:spacing w:line="240" w:lineRule="auto"/>
+        <w:rPr>
+          <w:rFonts w:cstheme="minorHAnsi"/>
+          <w:b/>
+          <w:sz w:val="24"/>
+        </w:rPr>
+      </w:pPr>
+      <w:r>
+        <w:rPr>
+          <w:rFonts w:cstheme="minorHAnsi"/>
+          <w:sz w:val="24"/>
+        </w:rPr>
+        <w:t>Project my screen.</w:t>
+      </w:r>
+    </w:p>
+    <w:p>
+      <w:pPr>
+        <w:pStyle w:val="ListParagraph"/>
+        <w:numPr>
+          <w:ilvl w:val="1"/>
+          <w:numId w:val="15"/>
+        </w:numPr>
+        <w:spacing w:line="240" w:lineRule="auto"/>
+        <w:rPr>
+          <w:rFonts w:cstheme="minorHAnsi"/>
+          <w:b/>
+          <w:sz w:val="24"/>
+        </w:rPr>
+      </w:pPr>
+      <w:r>
+        <w:rPr>
+          <w:rFonts w:cstheme="minorHAnsi"/>
+          <w:sz w:val="24"/>
+        </w:rPr>
+        <w:t>Screen leap</w:t>
+      </w:r>
+    </w:p>
+    <w:p>
+      <w:pPr>
+        <w:pStyle w:val="ListParagraph"/>
+        <w:numPr>
+          <w:ilvl w:val="1"/>
+          <w:numId w:val="15"/>
+        </w:numPr>
+        <w:spacing w:line="240" w:lineRule="auto"/>
+        <w:rPr>
+          <w:rFonts w:cstheme="minorHAnsi"/>
+          <w:b/>
+          <w:sz w:val="24"/>
+        </w:rPr>
+      </w:pPr>
+      <w:r>
+        <w:rPr>
+          <w:rFonts w:cstheme="minorHAnsi"/>
+          <w:sz w:val="24"/>
+        </w:rPr>
+        <w:t>Reflector 2.</w:t>
+      </w:r>
+    </w:p>
+    <w:p>
+      <w:pPr>
+        <w:pStyle w:val="ListParagraph"/>
+        <w:numPr>
+          <w:ilvl w:val="0"/>
+          <w:numId w:val="14"/>
+        </w:numPr>
+        <w:spacing w:line="240" w:lineRule="auto"/>
+        <w:rPr>
+          <w:rFonts w:cstheme="minorHAnsi"/>
+          <w:b/>
+          <w:sz w:val="24"/>
+        </w:rPr>
+      </w:pPr>
+      <w:r>
+        <w:rPr>
+          <w:rFonts w:cstheme="minorHAnsi"/>
+          <w:b/>
+          <w:sz w:val="24"/>
+        </w:rPr>
+        <w:t>Signing up</w:t>
+      </w:r>
+    </w:p>
+    <w:p>
+      <w:pPr>
+        <w:pStyle w:val="ListParagraph"/>
+        <w:numPr>
+          <w:ilvl w:val="0"/>
+          <w:numId w:val="15"/>
+        </w:numPr>
+        <w:spacing w:line="240" w:lineRule="auto"/>
+        <w:rPr>
+          <w:rFonts w:cstheme="minorHAnsi"/>
+          <w:b/>
+          <w:sz w:val="24"/>
+        </w:rPr>
+      </w:pPr>
+      <w:r>
+        <w:rPr>
+          <w:rFonts w:cstheme="minorHAnsi"/>
+          <w:sz w:val="24"/>
+        </w:rPr>
+        <w:t>Nowadays, many tools have been developed to support sharing screen between two different devices such as PC to PC or PC to phone.</w:t>
+      </w:r>
+    </w:p>
+    <w:p>
+      <w:pPr>
+        <w:pStyle w:val="ListParagraph"/>
+        <w:spacing w:line="240" w:lineRule="auto"/>
+        <w:rPr>
+          <w:rFonts w:cstheme="minorHAnsi"/>
+          <w:sz w:val="24"/>
+        </w:rPr>
+      </w:pPr>
+    </w:p>
+    <w:p>
+      <w:pPr>
+        <w:pStyle w:val="ListParagraph"/>
+        <w:numPr>
+          <w:ilvl w:val="0"/>
+          <w:numId w:val="14"/>
+        </w:numPr>
+        <w:spacing w:line="240" w:lineRule="auto"/>
+        <w:rPr>
+          <w:rFonts w:cstheme="minorHAnsi"/>
+          <w:b/>
+          <w:sz w:val="24"/>
+        </w:rPr>
+      </w:pPr>
+      <w:r>
+        <w:rPr>
+          <w:rFonts w:cstheme="minorHAnsi"/>
+          <w:b/>
+          <w:sz w:val="24"/>
+        </w:rPr>
+        <w:t>Using</w:t>
+      </w:r>
+    </w:p>
+    <w:p>
+      <w:pPr>
+        <w:pStyle w:val="ListParagraph"/>
+        <w:numPr>
+          <w:ilvl w:val="0"/>
+          <w:numId w:val="15"/>
+        </w:numPr>
+        <w:spacing w:line="240" w:lineRule="auto"/>
+        <w:rPr>
+          <w:rFonts w:cstheme="minorHAnsi"/>
+          <w:sz w:val="24"/>
+        </w:rPr>
+      </w:pPr>
+      <w:r>
+        <w:rPr>
+          <w:rFonts w:cstheme="minorHAnsi"/>
+          <w:sz w:val="24"/>
+        </w:rPr>
+        <w:t>There are many methods that help user to mirror their sceen:</w:t>
+      </w:r>
+    </w:p>
+    <w:p>
+      <w:pPr>
+        <w:pStyle w:val="ListParagraph"/>
+        <w:numPr>
+          <w:ilvl w:val="1"/>
+          <w:numId w:val="15"/>
+        </w:numPr>
+        <w:spacing w:line="240" w:lineRule="auto"/>
+        <w:rPr>
+          <w:rFonts w:cstheme="minorHAnsi"/>
+          <w:sz w:val="24"/>
+        </w:rPr>
+      </w:pPr>
+      <w:r>
+        <w:rPr>
+          <w:rFonts w:cstheme="minorHAnsi"/>
+          <w:sz w:val="24"/>
+        </w:rPr>
+        <w:t>Using USB cable to connect 2 devices.</w:t>
+      </w:r>
+    </w:p>
+    <w:p>
+      <w:pPr>
+        <w:pStyle w:val="ListParagraph"/>
+        <w:numPr>
+          <w:ilvl w:val="1"/>
+          <w:numId w:val="15"/>
+        </w:numPr>
+        <w:spacing w:line="240" w:lineRule="auto"/>
+        <w:rPr>
+          <w:rFonts w:cstheme="minorHAnsi"/>
+          <w:sz w:val="24"/>
+        </w:rPr>
+      </w:pPr>
+      <w:r>
+        <w:rPr>
+          <w:rFonts w:cstheme="minorHAnsi"/>
+          <w:sz w:val="24"/>
+        </w:rPr>
+        <w:t>Sharing screen by using wireless.</w:t>
+      </w:r>
+    </w:p>
+    <w:p>
+      <w:pPr>
+        <w:pStyle w:val="ListParagraph"/>
+        <w:numPr>
+          <w:ilvl w:val="1"/>
+          <w:numId w:val="15"/>
+        </w:numPr>
+        <w:spacing w:line="240" w:lineRule="auto"/>
+        <w:rPr>
+          <w:rFonts w:cstheme="minorHAnsi"/>
+          <w:sz w:val="24"/>
+        </w:rPr>
+      </w:pPr>
+      <w:r>
+        <w:rPr>
+          <w:rFonts w:cstheme="minorHAnsi"/>
+          <w:sz w:val="24"/>
+        </w:rPr>
+        <w:t xml:space="preserve">User can also mirroring their device’s screen if their devices use the same network. </w:t>
+      </w:r>
+      <w:r>
+        <w:rPr>
+          <w:rFonts w:cstheme="minorHAnsi"/>
+          <w:sz w:val="24"/>
+        </w:rPr>
+        <w:tab/>
+      </w:r>
+    </w:p>
+    <w:p>
+      <w:pPr>
+        <w:pStyle w:val="ListParagraph"/>
+        <w:numPr>
+          <w:ilvl w:val="0"/>
+          <w:numId w:val="14"/>
+        </w:numPr>
+        <w:spacing w:line="240" w:lineRule="auto"/>
+        <w:rPr>
+          <w:rFonts w:cstheme="minorHAnsi"/>
+          <w:b/>
+          <w:sz w:val="24"/>
+        </w:rPr>
+      </w:pPr>
+      <w:r>
+        <w:rPr>
+          <w:rFonts w:cstheme="minorHAnsi"/>
+          <w:b/>
+          <w:sz w:val="24"/>
+        </w:rPr>
+        <w:t>Features</w:t>
+      </w:r>
+    </w:p>
+    <w:p>
+      <w:pPr>
+        <w:pStyle w:val="ListParagraph"/>
+        <w:numPr>
+          <w:ilvl w:val="0"/>
+          <w:numId w:val="15"/>
+        </w:numPr>
+        <w:spacing w:line="240" w:lineRule="auto"/>
+        <w:rPr>
+          <w:rFonts w:cstheme="minorHAnsi"/>
+          <w:sz w:val="24"/>
+        </w:rPr>
+      </w:pPr>
+      <w:r>
+        <w:rPr>
+          <w:rFonts w:cstheme="minorHAnsi"/>
+          <w:sz w:val="24"/>
+        </w:rPr>
+        <w:t>There is only free version but people can use all functions.</w:t>
+      </w:r>
+    </w:p>
+    <w:p>
+      <w:pPr>
+        <w:pStyle w:val="ListParagraph"/>
+        <w:numPr>
+          <w:ilvl w:val="0"/>
+          <w:numId w:val="15"/>
+        </w:numPr>
+        <w:spacing w:line="240" w:lineRule="auto"/>
+        <w:rPr>
+          <w:rFonts w:cstheme="minorHAnsi"/>
+          <w:sz w:val="24"/>
+        </w:rPr>
+      </w:pPr>
+      <w:r>
+        <w:rPr>
+          <w:rFonts w:cstheme="minorHAnsi"/>
+          <w:sz w:val="24"/>
+        </w:rPr>
+        <w:t xml:space="preserve">Enlarging </w:t>
+      </w:r>
+      <w:r>
+        <w:rPr>
+          <w:rFonts w:cstheme="minorHAnsi"/>
+          <w:sz w:val="24"/>
+        </w:rPr>
+        <w:t>phone</w:t>
+      </w:r>
+      <w:r>
+        <w:rPr>
+          <w:rFonts w:cstheme="minorHAnsi"/>
+          <w:sz w:val="24"/>
+        </w:rPr>
+        <w:t xml:space="preserve"> screen.</w:t>
+      </w:r>
+    </w:p>
+    <w:p>
+      <w:pPr>
+        <w:pStyle w:val="ListParagraph"/>
+        <w:numPr>
+          <w:ilvl w:val="0"/>
+          <w:numId w:val="15"/>
+        </w:numPr>
+        <w:spacing w:line="240" w:lineRule="auto"/>
+        <w:rPr>
+          <w:rFonts w:cstheme="minorHAnsi"/>
+          <w:sz w:val="24"/>
+        </w:rPr>
+      </w:pPr>
+      <w:r>
+        <w:rPr>
+          <w:rFonts w:cstheme="minorHAnsi"/>
+          <w:sz w:val="24"/>
+        </w:rPr>
+        <w:t>Controlling mobile phone by mouse.</w:t>
+      </w:r>
+    </w:p>
+    <w:p>
+      <w:pPr>
+        <w:pStyle w:val="ListParagraph"/>
+        <w:numPr>
+          <w:ilvl w:val="0"/>
+          <w:numId w:val="17"/>
+        </w:numPr>
+        <w:spacing w:line="240" w:lineRule="auto"/>
+        <w:rPr>
+          <w:rFonts w:cstheme="minorHAnsi"/>
+          <w:b/>
+          <w:sz w:val="24"/>
+        </w:rPr>
+      </w:pPr>
+      <w:r>
+        <w:rPr>
+          <w:rFonts w:cstheme="minorHAnsi"/>
+          <w:sz w:val="24"/>
+        </w:rPr>
+        <w:t>Doing some meticulous job such as drawing, sketching…</w:t>
+      </w:r>
+      <w:r>
+        <w:rPr>
+          <w:rFonts w:cstheme="minorHAnsi"/>
+          <w:sz w:val="24"/>
+        </w:rPr>
+        <w:t xml:space="preserve"> </w:t>
+      </w:r>
+    </w:p>
+    <w:p>
+      <w:pPr>
+        <w:pStyle w:val="ListParagraph"/>
+        <w:numPr>
+          <w:ilvl w:val="0"/>
+          <w:numId w:val="17"/>
+        </w:numPr>
+        <w:spacing w:line="240" w:lineRule="auto"/>
+        <w:rPr>
+          <w:rFonts w:cstheme="minorHAnsi"/>
+          <w:b/>
+          <w:sz w:val="24"/>
+        </w:rPr>
+      </w:pPr>
+      <w:r>
+        <w:rPr>
+          <w:rFonts w:cstheme="minorHAnsi"/>
+          <w:sz w:val="24"/>
+        </w:rPr>
+        <w:lastRenderedPageBreak/>
+        <w:t>Feeling more confortable when people playing game in a big screen.</w:t>
+      </w:r>
+    </w:p>
+    <w:p>
+      <w:pPr>
+        <w:pStyle w:val="ListParagraph"/>
+        <w:spacing w:line="240" w:lineRule="auto"/>
+        <w:rPr>
+          <w:rFonts w:cstheme="minorHAnsi"/>
+          <w:sz w:val="24"/>
+        </w:rPr>
+      </w:pPr>
+      <w:bookmarkStart w:id="0" w:name="_GoBack"/>
+      <w:bookmarkEnd w:id="0"/>
+    </w:p>
+    <w:p>
+      <w:pPr>
+        <w:pStyle w:val="ListParagraph"/>
+        <w:numPr>
+          <w:ilvl w:val="0"/>
+          <w:numId w:val="14"/>
+        </w:numPr>
+        <w:spacing w:line="240" w:lineRule="auto"/>
+        <w:rPr>
+          <w:rFonts w:cstheme="minorHAnsi"/>
+          <w:b/>
+          <w:sz w:val="24"/>
+        </w:rPr>
+      </w:pPr>
+      <w:r>
+        <w:rPr>
+          <w:rFonts w:cstheme="minorHAnsi"/>
+          <w:b/>
+          <w:sz w:val="24"/>
+        </w:rPr>
+        <w:t>Requirement</w:t>
+      </w:r>
+    </w:p>
+    <w:p>
+      <w:pPr>
+        <w:pStyle w:val="ListParagraph"/>
+        <w:numPr>
+          <w:ilvl w:val="0"/>
+          <w:numId w:val="16"/>
+        </w:numPr>
+        <w:spacing w:line="240" w:lineRule="auto"/>
+        <w:rPr>
+          <w:rFonts w:cstheme="minorHAnsi"/>
+          <w:b/>
+          <w:sz w:val="24"/>
+        </w:rPr>
+      </w:pPr>
+      <w:r>
+        <w:rPr>
+          <w:rFonts w:cstheme="minorHAnsi"/>
+          <w:sz w:val="24"/>
+        </w:rPr>
+        <w:t>First, user must have at least one computer or laptop</w:t>
+      </w:r>
+    </w:p>
+    <w:p>
+      <w:pPr>
+        <w:pStyle w:val="ListParagraph"/>
+        <w:numPr>
+          <w:ilvl w:val="0"/>
+          <w:numId w:val="16"/>
+        </w:numPr>
+        <w:spacing w:line="240" w:lineRule="auto"/>
+        <w:rPr>
+          <w:rFonts w:cstheme="minorHAnsi"/>
+          <w:b/>
+          <w:sz w:val="24"/>
+        </w:rPr>
+      </w:pPr>
+      <w:r>
+        <w:rPr>
+          <w:rFonts w:cstheme="minorHAnsi"/>
+          <w:sz w:val="24"/>
+        </w:rPr>
+        <w:t>Besides that, smart devices are indespensable such as smart phone, tablet…</w:t>
+      </w:r>
+    </w:p>
+    <w:p>
+      <w:pPr>
+        <w:pStyle w:val="ListParagraph"/>
+        <w:numPr>
+          <w:ilvl w:val="0"/>
+          <w:numId w:val="16"/>
+        </w:numPr>
+        <w:spacing w:line="240" w:lineRule="auto"/>
+        <w:rPr>
+          <w:rFonts w:cstheme="minorHAnsi"/>
+          <w:b/>
+          <w:sz w:val="24"/>
+        </w:rPr>
+      </w:pPr>
+      <w:r>
+        <w:rPr>
+          <w:rFonts w:cstheme="minorHAnsi"/>
+          <w:sz w:val="24"/>
+        </w:rPr>
+        <w:t xml:space="preserve">Wireless. </w:t>
+      </w:r>
+    </w:p>
+    <w:p>
+      <w:pPr>
+        <w:pStyle w:val="ListParagraph"/>
+        <w:numPr>
+          <w:ilvl w:val="0"/>
+          <w:numId w:val="16"/>
+        </w:numPr>
+        <w:spacing w:line="240" w:lineRule="auto"/>
+        <w:rPr>
+          <w:rFonts w:cstheme="minorHAnsi"/>
+          <w:b/>
+          <w:sz w:val="24"/>
+        </w:rPr>
+      </w:pPr>
+      <w:r>
+        <w:rPr>
+          <w:rFonts w:cstheme="minorHAnsi"/>
+          <w:sz w:val="24"/>
+        </w:rPr>
+        <w:t xml:space="preserve">USB cable if your phone can not connect to wireless. </w:t>
+      </w:r>
+    </w:p>
+    <w:p>
+      <w:pPr>
+        <w:pStyle w:val="ListParagraph"/>
+        <w:numPr>
+          <w:ilvl w:val="0"/>
+          <w:numId w:val="16"/>
+        </w:numPr>
+        <w:spacing w:line="240" w:lineRule="auto"/>
+        <w:rPr>
+          <w:rFonts w:cstheme="minorHAnsi"/>
+          <w:b/>
+          <w:sz w:val="24"/>
+        </w:rPr>
+      </w:pPr>
+      <w:r>
+        <w:rPr>
+          <w:rFonts w:cstheme="minorHAnsi"/>
+          <w:sz w:val="24"/>
+        </w:rPr>
+        <w:t xml:space="preserve">In Android phone, it must be over Android 5 </w:t>
+      </w:r>
+    </w:p>
+    <w:p>
+      <w:pPr>
+        <w:pStyle w:val="ListParagraph"/>
+        <w:numPr>
+          <w:ilvl w:val="0"/>
+          <w:numId w:val="16"/>
+        </w:numPr>
+        <w:spacing w:line="240" w:lineRule="auto"/>
+        <w:rPr>
+          <w:rFonts w:cstheme="minorHAnsi"/>
+          <w:b/>
+          <w:sz w:val="24"/>
+        </w:rPr>
+      </w:pPr>
+      <w:r>
+        <w:rPr>
+          <w:rFonts w:cstheme="minorHAnsi"/>
+          <w:sz w:val="24"/>
+        </w:rPr>
+        <w:t>For Windows phone, it must be Windows 8.1 and later.</w:t>
+      </w:r>
+    </w:p>
+    <w:p>
+      <w:pPr>
+        <w:pStyle w:val="ListParagraph"/>
+        <w:numPr>
+          <w:ilvl w:val="0"/>
+          <w:numId w:val="16"/>
+        </w:numPr>
+        <w:spacing w:line="240" w:lineRule="auto"/>
+        <w:rPr>
+          <w:rFonts w:cstheme="minorHAnsi"/>
+          <w:b/>
+          <w:sz w:val="24"/>
+        </w:rPr>
+      </w:pPr>
+      <w:r>
+        <w:rPr>
+          <w:rFonts w:cstheme="minorHAnsi"/>
+          <w:sz w:val="24"/>
+        </w:rPr>
+        <w:t>Finally, it requires Ios 8 and upper.</w:t>
+      </w:r>
+    </w:p>
+    <w:p>
+      <w:pPr>
+        <w:pStyle w:val="ListParagraph"/>
+        <w:numPr>
+          <w:ilvl w:val="0"/>
+          <w:numId w:val="14"/>
+        </w:numPr>
+        <w:spacing w:line="240" w:lineRule="auto"/>
+        <w:rPr>
+          <w:rFonts w:cstheme="minorHAnsi"/>
+          <w:b/>
+          <w:sz w:val="24"/>
+        </w:rPr>
+      </w:pPr>
+      <w:r>
+        <w:rPr>
+          <w:rFonts w:cstheme="minorHAnsi"/>
+          <w:b/>
+          <w:sz w:val="24"/>
+        </w:rPr>
+        <w:t>Feature</w:t>
+      </w:r>
+    </w:p>
+    <w:p>
+      <w:pPr>
+        <w:pStyle w:val="ListParagraph"/>
+        <w:numPr>
+          <w:ilvl w:val="0"/>
+          <w:numId w:val="17"/>
+        </w:numPr>
+        <w:spacing w:line="240" w:lineRule="auto"/>
+        <w:rPr>
+          <w:rFonts w:cstheme="minorHAnsi"/>
+          <w:b/>
+          <w:sz w:val="24"/>
+        </w:rPr>
+      </w:pPr>
+      <w:r>
+        <w:rPr>
+          <w:rFonts w:cstheme="minorHAnsi"/>
+          <w:sz w:val="24"/>
+        </w:rPr>
+        <w:t>Expaning the phone screen to a larger screen like TV or laptop.</w:t>
+      </w:r>
+    </w:p>
+    <w:p>
+      <w:pPr>
+        <w:pStyle w:val="ListParagraph"/>
+        <w:numPr>
+          <w:ilvl w:val="0"/>
+          <w:numId w:val="17"/>
+        </w:numPr>
+        <w:spacing w:line="240" w:lineRule="auto"/>
+        <w:rPr>
+          <w:rFonts w:cstheme="minorHAnsi"/>
+          <w:b/>
+          <w:sz w:val="24"/>
+        </w:rPr>
+      </w:pPr>
+      <w:r>
+        <w:rPr>
+          <w:rFonts w:cstheme="minorHAnsi"/>
+          <w:sz w:val="24"/>
+        </w:rPr>
+        <w:t>For the employee, they can show their own project to others.</w:t>
+      </w:r>
+    </w:p>
+    <w:p>
+      <w:pPr>
+        <w:pStyle w:val="ListParagraph"/>
+        <w:numPr>
+          <w:ilvl w:val="0"/>
+          <w:numId w:val="14"/>
+        </w:numPr>
+        <w:spacing w:line="240" w:lineRule="auto"/>
+        <w:rPr>
+          <w:rFonts w:cstheme="minorHAnsi"/>
+          <w:b/>
+          <w:sz w:val="24"/>
+        </w:rPr>
+      </w:pPr>
+      <w:r>
+        <w:rPr>
+          <w:rFonts w:cstheme="minorHAnsi"/>
+          <w:b/>
+          <w:sz w:val="24"/>
+        </w:rPr>
+        <w:t>Moblie screen recorder</w:t>
+      </w:r>
+    </w:p>
+    <w:p>
+      <w:pPr>
+        <w:pStyle w:val="ListParagraph"/>
+        <w:numPr>
+          <w:ilvl w:val="0"/>
+          <w:numId w:val="18"/>
+        </w:numPr>
+        <w:spacing w:line="240" w:lineRule="auto"/>
+        <w:rPr>
+          <w:rFonts w:cstheme="minorHAnsi"/>
+          <w:b/>
+          <w:sz w:val="24"/>
+        </w:rPr>
+      </w:pPr>
+      <w:r>
+        <w:rPr>
+          <w:rFonts w:cstheme="minorHAnsi"/>
+          <w:sz w:val="24"/>
+        </w:rPr>
+        <w:t>In Windows phone, Microsoft has support a</w:t>
+      </w:r>
+    </w:p>
+    <w:p>
+      <w:pPr>
+        <w:pStyle w:val="ListParagraph"/>
+        <w:numPr>
+          <w:ilvl w:val="0"/>
+          <w:numId w:val="18"/>
+        </w:numPr>
+        <w:spacing w:line="240" w:lineRule="auto"/>
+        <w:rPr>
+          <w:rFonts w:cstheme="minorHAnsi"/>
+          <w:b/>
+          <w:sz w:val="24"/>
+        </w:rPr>
+      </w:pPr>
+      <w:r>
+        <w:rPr>
+          <w:rFonts w:cstheme="minorHAnsi"/>
+          <w:sz w:val="24"/>
+        </w:rPr>
+        <w:t>In Ios, we can use recorder to record our own screen.</w:t>
+      </w:r>
+    </w:p>
+    <w:p>
+      <w:pPr>
+        <w:pStyle w:val="ListParagraph"/>
+        <w:numPr>
+          <w:ilvl w:val="0"/>
+          <w:numId w:val="18"/>
+        </w:numPr>
+        <w:spacing w:line="240" w:lineRule="auto"/>
+        <w:rPr>
+          <w:rFonts w:cstheme="minorHAnsi"/>
+          <w:b/>
+          <w:sz w:val="24"/>
+        </w:rPr>
+      </w:pPr>
+      <w:r>
+        <w:rPr>
+          <w:rFonts w:cstheme="minorHAnsi"/>
+          <w:sz w:val="24"/>
+        </w:rPr>
+        <w:t>And in Android, there are much more tools</w:t>
+      </w:r>
+    </w:p>
+    <w:p>
+      <w:pPr>
+        <w:spacing w:line="240" w:lineRule="auto"/>
+        <w:rPr>
+          <w:rFonts w:cstheme="minorHAnsi"/>
+          <w:b/>
+          <w:sz w:val="24"/>
         </w:rPr>
       </w:pPr>
     </w:p>
@@ -1434,6 +2326,7 @@
           <w:b/>
           <w:sz w:val="24"/>
         </w:rPr>
+        <w:lastRenderedPageBreak/>
         <w:t>Introduction</w:t>
       </w:r>
     </w:p>
@@ -1494,7 +2387,6 @@
           <w:b/>
           <w:sz w:val="24"/>
         </w:rPr>
-        <w:lastRenderedPageBreak/>
         <w:t>Signing up</w:t>
       </w:r>
     </w:p>
@@ -1922,7 +2814,15 @@
           <w:rFonts w:cstheme="minorHAnsi"/>
           <w:sz w:val="24"/>
         </w:rPr>
-        <w:t>If you are not able to see the prompt, head over to the “Settings” option in the Apps list of your phone and select “Project My Screen” option. Just check if you are able to see your Windows PC is listed as available, if not make sure you have connected your phone to PC.  Tap on it to connect and you should be able to see your current screen streamed on PC.</w:t>
+        <w:t xml:space="preserve">If you are not able to see the prompt, head over to the “Settings” option in the Apps list of your phone and select “Project My Screen” option. Just check if you are able to see your Windows PC is listed as available, if not make sure you have connected your phone </w:t>
+      </w:r>
+      <w:r>
+        <w:rPr>
+          <w:rFonts w:cstheme="minorHAnsi"/>
+          <w:sz w:val="24"/>
+        </w:rPr>
+        <w:lastRenderedPageBreak/>
+        <w:t>to PC.  Tap on it to connect and you should be able to see your current screen streamed on PC.</w:t>
       </w:r>
     </w:p>
     <w:p>
@@ -1951,7 +2851,6 @@
         <w:rPr>
           <w:noProof/>
         </w:rPr>
-        <w:lastRenderedPageBreak/>
         <w:drawing>
           <wp:inline distT="0" distB="0" distL="0" distR="0" wp14:anchorId="1D111713" wp14:editId="4FE9EE93">
             <wp:extent cx="5943600" cy="3257550"/>
@@ -2149,7 +3048,6 @@
           <w:rFonts w:cstheme="minorHAnsi"/>
           <w:sz w:val="24"/>
         </w:rPr>
-        <w:lastRenderedPageBreak/>
         <w:t>Advanced Settings  and Tips</w:t>
       </w:r>
       <w:r>
@@ -2202,17 +3100,7 @@
           <w:szCs w:val="21"/>
           <w:shd w:val="clear" w:color="auto" w:fill="FFFFFF"/>
         </w:rPr>
-        <w:t xml:space="preserve">On your PC, </w:t>
-      </w:r>
-      <w:r>
-        <w:rPr>
-          <w:rFonts w:ascii="Segoe UI" w:hAnsi="Segoe UI" w:cs="Segoe UI"/>
-          <w:color w:val="000000"/>
-          <w:sz w:val="21"/>
-          <w:szCs w:val="21"/>
-          <w:shd w:val="clear" w:color="auto" w:fill="FFFFFF"/>
-        </w:rPr>
-        <w:t>you could toggle between full screen and windowed mode by pressing “F”.</w:t>
+        <w:t>On your PC, you could toggle between full screen and windowed mode by pressing “F”.</w:t>
       </w:r>
     </w:p>
     <w:p>
@@ -2296,6 +3184,15 @@
     </w:p>
     <w:p>
       <w:pPr>
+        <w:spacing w:line="240" w:lineRule="auto"/>
+        <w:rPr>
+          <w:rFonts w:cstheme="minorHAnsi"/>
+          <w:sz w:val="24"/>
+        </w:rPr>
+      </w:pPr>
+    </w:p>
+    <w:p>
+      <w:pPr>
         <w:pStyle w:val="ListParagraph"/>
         <w:numPr>
           <w:ilvl w:val="0"/>
@@ -2320,19 +3217,13 @@
     <w:p>
       <w:pPr>
         <w:pStyle w:val="ListParagraph"/>
-        <w:numPr>
-          <w:ilvl w:val="0"/>
-          <w:numId w:val="10"/>
-        </w:numPr>
-        <w:spacing w:line="240" w:lineRule="auto"/>
-        <w:ind w:firstLine="360"/>
-        <w:rPr>
-          <w:rFonts w:cstheme="minorHAnsi"/>
-          <w:sz w:val="24"/>
-        </w:rPr>
-      </w:pPr>
-      <w:bookmarkStart w:id="0" w:name="_GoBack"/>
-      <w:bookmarkEnd w:id="0"/>
+        <w:spacing w:line="240" w:lineRule="auto"/>
+        <w:ind w:left="2880"/>
+        <w:rPr>
+          <w:rFonts w:cstheme="minorHAnsi"/>
+          <w:sz w:val="24"/>
+        </w:rPr>
+      </w:pPr>
     </w:p>
     <w:sectPr>
       <w:pgSz w:w="12240" w:h="15840"/>
@@ -2772,6 +3663,119 @@
     </w:lvl>
   </w:abstractNum>
   <w:abstractNum w:abstractNumId="4">
+    <w:nsid w:val="1BF823D9"/>
+    <w:multiLevelType w:val="hybridMultilevel"/>
+    <w:tmpl w:val="C60AF57A"/>
+    <w:lvl w:ilvl="0" w:tplc="281E73D2">
+      <w:start w:val="1"/>
+      <w:numFmt w:val="bullet"/>
+      <w:lvlText w:val=""/>
+      <w:lvlJc w:val="left"/>
+      <w:pPr>
+        <w:ind w:left="720" w:hanging="360"/>
+      </w:pPr>
+      <w:rPr>
+        <w:rFonts w:ascii="Symbol" w:hAnsi="Symbol" w:hint="default"/>
+      </w:rPr>
+    </w:lvl>
+    <w:lvl w:ilvl="1" w:tplc="04090003" w:tentative="1">
+      <w:start w:val="1"/>
+      <w:numFmt w:val="bullet"/>
+      <w:lvlText w:val="o"/>
+      <w:lvlJc w:val="left"/>
+      <w:pPr>
+        <w:ind w:left="1440" w:hanging="360"/>
+      </w:pPr>
+      <w:rPr>
+        <w:rFonts w:ascii="Courier New" w:hAnsi="Courier New" w:cs="Courier New" w:hint="default"/>
+      </w:rPr>
+    </w:lvl>
+    <w:lvl w:ilvl="2" w:tplc="04090005" w:tentative="1">
+      <w:start w:val="1"/>
+      <w:numFmt w:val="bullet"/>
+      <w:lvlText w:val=""/>
+      <w:lvlJc w:val="left"/>
+      <w:pPr>
+        <w:ind w:left="2160" w:hanging="360"/>
+      </w:pPr>
+      <w:rPr>
+        <w:rFonts w:ascii="Wingdings" w:hAnsi="Wingdings" w:hint="default"/>
+      </w:rPr>
+    </w:lvl>
+    <w:lvl w:ilvl="3" w:tplc="04090001" w:tentative="1">
+      <w:start w:val="1"/>
+      <w:numFmt w:val="bullet"/>
+      <w:lvlText w:val=""/>
+      <w:lvlJc w:val="left"/>
+      <w:pPr>
+        <w:ind w:left="2880" w:hanging="360"/>
+      </w:pPr>
+      <w:rPr>
+        <w:rFonts w:ascii="Symbol" w:hAnsi="Symbol" w:hint="default"/>
+      </w:rPr>
+    </w:lvl>
+    <w:lvl w:ilvl="4" w:tplc="04090003" w:tentative="1">
+      <w:start w:val="1"/>
+      <w:numFmt w:val="bullet"/>
+      <w:lvlText w:val="o"/>
+      <w:lvlJc w:val="left"/>
+      <w:pPr>
+        <w:ind w:left="3600" w:hanging="360"/>
+      </w:pPr>
+      <w:rPr>
+        <w:rFonts w:ascii="Courier New" w:hAnsi="Courier New" w:cs="Courier New" w:hint="default"/>
+      </w:rPr>
+    </w:lvl>
+    <w:lvl w:ilvl="5" w:tplc="04090005" w:tentative="1">
+      <w:start w:val="1"/>
+      <w:numFmt w:val="bullet"/>
+      <w:lvlText w:val=""/>
+      <w:lvlJc w:val="left"/>
+      <w:pPr>
+        <w:ind w:left="4320" w:hanging="360"/>
+      </w:pPr>
+      <w:rPr>
+        <w:rFonts w:ascii="Wingdings" w:hAnsi="Wingdings" w:hint="default"/>
+      </w:rPr>
+    </w:lvl>
+    <w:lvl w:ilvl="6" w:tplc="04090001" w:tentative="1">
+      <w:start w:val="1"/>
+      <w:numFmt w:val="bullet"/>
+      <w:lvlText w:val=""/>
+      <w:lvlJc w:val="left"/>
+      <w:pPr>
+        <w:ind w:left="5040" w:hanging="360"/>
+      </w:pPr>
+      <w:rPr>
+        <w:rFonts w:ascii="Symbol" w:hAnsi="Symbol" w:hint="default"/>
+      </w:rPr>
+    </w:lvl>
+    <w:lvl w:ilvl="7" w:tplc="04090003" w:tentative="1">
+      <w:start w:val="1"/>
+      <w:numFmt w:val="bullet"/>
+      <w:lvlText w:val="o"/>
+      <w:lvlJc w:val="left"/>
+      <w:pPr>
+        <w:ind w:left="5760" w:hanging="360"/>
+      </w:pPr>
+      <w:rPr>
+        <w:rFonts w:ascii="Courier New" w:hAnsi="Courier New" w:cs="Courier New" w:hint="default"/>
+      </w:rPr>
+    </w:lvl>
+    <w:lvl w:ilvl="8" w:tplc="04090005" w:tentative="1">
+      <w:start w:val="1"/>
+      <w:numFmt w:val="bullet"/>
+      <w:lvlText w:val=""/>
+      <w:lvlJc w:val="left"/>
+      <w:pPr>
+        <w:ind w:left="6480" w:hanging="360"/>
+      </w:pPr>
+      <w:rPr>
+        <w:rFonts w:ascii="Wingdings" w:hAnsi="Wingdings" w:hint="default"/>
+      </w:rPr>
+    </w:lvl>
+  </w:abstractNum>
+  <w:abstractNum w:abstractNumId="5">
     <w:nsid w:val="1EEC069B"/>
     <w:multiLevelType w:val="hybridMultilevel"/>
     <w:tmpl w:val="4740CBB2"/>
@@ -2884,7 +3888,7 @@
       </w:rPr>
     </w:lvl>
   </w:abstractNum>
-  <w:abstractNum w:abstractNumId="5">
+  <w:abstractNum w:abstractNumId="6">
     <w:nsid w:val="1F71649A"/>
     <w:multiLevelType w:val="hybridMultilevel"/>
     <w:tmpl w:val="6C128C7C"/>
@@ -2997,10 +4001,236 @@
       </w:rPr>
     </w:lvl>
   </w:abstractNum>
-  <w:abstractNum w:abstractNumId="6">
+  <w:abstractNum w:abstractNumId="7">
+    <w:nsid w:val="223628C3"/>
+    <w:multiLevelType w:val="hybridMultilevel"/>
+    <w:tmpl w:val="D6A638EA"/>
+    <w:lvl w:ilvl="0" w:tplc="281E73D2">
+      <w:start w:val="1"/>
+      <w:numFmt w:val="bullet"/>
+      <w:lvlText w:val=""/>
+      <w:lvlJc w:val="left"/>
+      <w:pPr>
+        <w:ind w:left="720" w:hanging="360"/>
+      </w:pPr>
+      <w:rPr>
+        <w:rFonts w:ascii="Symbol" w:hAnsi="Symbol" w:hint="default"/>
+      </w:rPr>
+    </w:lvl>
+    <w:lvl w:ilvl="1" w:tplc="04090003" w:tentative="1">
+      <w:start w:val="1"/>
+      <w:numFmt w:val="bullet"/>
+      <w:lvlText w:val="o"/>
+      <w:lvlJc w:val="left"/>
+      <w:pPr>
+        <w:ind w:left="1440" w:hanging="360"/>
+      </w:pPr>
+      <w:rPr>
+        <w:rFonts w:ascii="Courier New" w:hAnsi="Courier New" w:cs="Courier New" w:hint="default"/>
+      </w:rPr>
+    </w:lvl>
+    <w:lvl w:ilvl="2" w:tplc="04090005" w:tentative="1">
+      <w:start w:val="1"/>
+      <w:numFmt w:val="bullet"/>
+      <w:lvlText w:val=""/>
+      <w:lvlJc w:val="left"/>
+      <w:pPr>
+        <w:ind w:left="2160" w:hanging="360"/>
+      </w:pPr>
+      <w:rPr>
+        <w:rFonts w:ascii="Wingdings" w:hAnsi="Wingdings" w:hint="default"/>
+      </w:rPr>
+    </w:lvl>
+    <w:lvl w:ilvl="3" w:tplc="04090001" w:tentative="1">
+      <w:start w:val="1"/>
+      <w:numFmt w:val="bullet"/>
+      <w:lvlText w:val=""/>
+      <w:lvlJc w:val="left"/>
+      <w:pPr>
+        <w:ind w:left="2880" w:hanging="360"/>
+      </w:pPr>
+      <w:rPr>
+        <w:rFonts w:ascii="Symbol" w:hAnsi="Symbol" w:hint="default"/>
+      </w:rPr>
+    </w:lvl>
+    <w:lvl w:ilvl="4" w:tplc="04090003" w:tentative="1">
+      <w:start w:val="1"/>
+      <w:numFmt w:val="bullet"/>
+      <w:lvlText w:val="o"/>
+      <w:lvlJc w:val="left"/>
+      <w:pPr>
+        <w:ind w:left="3600" w:hanging="360"/>
+      </w:pPr>
+      <w:rPr>
+        <w:rFonts w:ascii="Courier New" w:hAnsi="Courier New" w:cs="Courier New" w:hint="default"/>
+      </w:rPr>
+    </w:lvl>
+    <w:lvl w:ilvl="5" w:tplc="04090005" w:tentative="1">
+      <w:start w:val="1"/>
+      <w:numFmt w:val="bullet"/>
+      <w:lvlText w:val=""/>
+      <w:lvlJc w:val="left"/>
+      <w:pPr>
+        <w:ind w:left="4320" w:hanging="360"/>
+      </w:pPr>
+      <w:rPr>
+        <w:rFonts w:ascii="Wingdings" w:hAnsi="Wingdings" w:hint="default"/>
+      </w:rPr>
+    </w:lvl>
+    <w:lvl w:ilvl="6" w:tplc="04090001" w:tentative="1">
+      <w:start w:val="1"/>
+      <w:numFmt w:val="bullet"/>
+      <w:lvlText w:val=""/>
+      <w:lvlJc w:val="left"/>
+      <w:pPr>
+        <w:ind w:left="5040" w:hanging="360"/>
+      </w:pPr>
+      <w:rPr>
+        <w:rFonts w:ascii="Symbol" w:hAnsi="Symbol" w:hint="default"/>
+      </w:rPr>
+    </w:lvl>
+    <w:lvl w:ilvl="7" w:tplc="04090003" w:tentative="1">
+      <w:start w:val="1"/>
+      <w:numFmt w:val="bullet"/>
+      <w:lvlText w:val="o"/>
+      <w:lvlJc w:val="left"/>
+      <w:pPr>
+        <w:ind w:left="5760" w:hanging="360"/>
+      </w:pPr>
+      <w:rPr>
+        <w:rFonts w:ascii="Courier New" w:hAnsi="Courier New" w:cs="Courier New" w:hint="default"/>
+      </w:rPr>
+    </w:lvl>
+    <w:lvl w:ilvl="8" w:tplc="04090005" w:tentative="1">
+      <w:start w:val="1"/>
+      <w:numFmt w:val="bullet"/>
+      <w:lvlText w:val=""/>
+      <w:lvlJc w:val="left"/>
+      <w:pPr>
+        <w:ind w:left="6480" w:hanging="360"/>
+      </w:pPr>
+      <w:rPr>
+        <w:rFonts w:ascii="Wingdings" w:hAnsi="Wingdings" w:hint="default"/>
+      </w:rPr>
+    </w:lvl>
+  </w:abstractNum>
+  <w:abstractNum w:abstractNumId="8">
+    <w:nsid w:val="2B5E7521"/>
+    <w:multiLevelType w:val="hybridMultilevel"/>
+    <w:tmpl w:val="C1CAD45A"/>
+    <w:lvl w:ilvl="0" w:tplc="281E73D2">
+      <w:start w:val="1"/>
+      <w:numFmt w:val="bullet"/>
+      <w:lvlText w:val=""/>
+      <w:lvlJc w:val="left"/>
+      <w:pPr>
+        <w:ind w:left="720" w:hanging="360"/>
+      </w:pPr>
+      <w:rPr>
+        <w:rFonts w:ascii="Symbol" w:hAnsi="Symbol" w:hint="default"/>
+      </w:rPr>
+    </w:lvl>
+    <w:lvl w:ilvl="1" w:tplc="04090003">
+      <w:start w:val="1"/>
+      <w:numFmt w:val="bullet"/>
+      <w:lvlText w:val="o"/>
+      <w:lvlJc w:val="left"/>
+      <w:pPr>
+        <w:ind w:left="1440" w:hanging="360"/>
+      </w:pPr>
+      <w:rPr>
+        <w:rFonts w:ascii="Courier New" w:hAnsi="Courier New" w:cs="Courier New" w:hint="default"/>
+      </w:rPr>
+    </w:lvl>
+    <w:lvl w:ilvl="2" w:tplc="04090005" w:tentative="1">
+      <w:start w:val="1"/>
+      <w:numFmt w:val="bullet"/>
+      <w:lvlText w:val=""/>
+      <w:lvlJc w:val="left"/>
+      <w:pPr>
+        <w:ind w:left="2160" w:hanging="360"/>
+      </w:pPr>
+      <w:rPr>
+        <w:rFonts w:ascii="Wingdings" w:hAnsi="Wingdings" w:hint="default"/>
+      </w:rPr>
+    </w:lvl>
+    <w:lvl w:ilvl="3" w:tplc="04090001" w:tentative="1">
+      <w:start w:val="1"/>
+      <w:numFmt w:val="bullet"/>
+      <w:lvlText w:val=""/>
+      <w:lvlJc w:val="left"/>
+      <w:pPr>
+        <w:ind w:left="2880" w:hanging="360"/>
+      </w:pPr>
+      <w:rPr>
+        <w:rFonts w:ascii="Symbol" w:hAnsi="Symbol" w:hint="default"/>
+      </w:rPr>
+    </w:lvl>
+    <w:lvl w:ilvl="4" w:tplc="04090003" w:tentative="1">
+      <w:start w:val="1"/>
+      <w:numFmt w:val="bullet"/>
+      <w:lvlText w:val="o"/>
+      <w:lvlJc w:val="left"/>
+      <w:pPr>
+        <w:ind w:left="3600" w:hanging="360"/>
+      </w:pPr>
+      <w:rPr>
+        <w:rFonts w:ascii="Courier New" w:hAnsi="Courier New" w:cs="Courier New" w:hint="default"/>
+      </w:rPr>
+    </w:lvl>
+    <w:lvl w:ilvl="5" w:tplc="04090005" w:tentative="1">
+      <w:start w:val="1"/>
+      <w:numFmt w:val="bullet"/>
+      <w:lvlText w:val=""/>
+      <w:lvlJc w:val="left"/>
+      <w:pPr>
+        <w:ind w:left="4320" w:hanging="360"/>
+      </w:pPr>
+      <w:rPr>
+        <w:rFonts w:ascii="Wingdings" w:hAnsi="Wingdings" w:hint="default"/>
+      </w:rPr>
+    </w:lvl>
+    <w:lvl w:ilvl="6" w:tplc="04090001" w:tentative="1">
+      <w:start w:val="1"/>
+      <w:numFmt w:val="bullet"/>
+      <w:lvlText w:val=""/>
+      <w:lvlJc w:val="left"/>
+      <w:pPr>
+        <w:ind w:left="5040" w:hanging="360"/>
+      </w:pPr>
+      <w:rPr>
+        <w:rFonts w:ascii="Symbol" w:hAnsi="Symbol" w:hint="default"/>
+      </w:rPr>
+    </w:lvl>
+    <w:lvl w:ilvl="7" w:tplc="04090003" w:tentative="1">
+      <w:start w:val="1"/>
+      <w:numFmt w:val="bullet"/>
+      <w:lvlText w:val="o"/>
+      <w:lvlJc w:val="left"/>
+      <w:pPr>
+        <w:ind w:left="5760" w:hanging="360"/>
+      </w:pPr>
+      <w:rPr>
+        <w:rFonts w:ascii="Courier New" w:hAnsi="Courier New" w:cs="Courier New" w:hint="default"/>
+      </w:rPr>
+    </w:lvl>
+    <w:lvl w:ilvl="8" w:tplc="04090005" w:tentative="1">
+      <w:start w:val="1"/>
+      <w:numFmt w:val="bullet"/>
+      <w:lvlText w:val=""/>
+      <w:lvlJc w:val="left"/>
+      <w:pPr>
+        <w:ind w:left="6480" w:hanging="360"/>
+      </w:pPr>
+      <w:rPr>
+        <w:rFonts w:ascii="Wingdings" w:hAnsi="Wingdings" w:hint="default"/>
+      </w:rPr>
+    </w:lvl>
+  </w:abstractNum>
+  <w:abstractNum w:abstractNumId="9">
     <w:nsid w:val="2D623D55"/>
     <w:multiLevelType w:val="hybridMultilevel"/>
-    <w:tmpl w:val="EE8C37FE"/>
+    <w:tmpl w:val="750EF6A2"/>
     <w:lvl w:ilvl="0" w:tplc="04090013">
       <w:start w:val="1"/>
       <w:numFmt w:val="upperRoman"/>
@@ -3083,7 +4313,7 @@
       </w:pPr>
     </w:lvl>
   </w:abstractNum>
-  <w:abstractNum w:abstractNumId="7">
+  <w:abstractNum w:abstractNumId="10">
     <w:nsid w:val="3E4F2F01"/>
     <w:multiLevelType w:val="hybridMultilevel"/>
     <w:tmpl w:val="C5F60E3C"/>
@@ -3196,7 +4426,120 @@
       </w:rPr>
     </w:lvl>
   </w:abstractNum>
-  <w:abstractNum w:abstractNumId="8">
+  <w:abstractNum w:abstractNumId="11">
+    <w:nsid w:val="467F2F7F"/>
+    <w:multiLevelType w:val="hybridMultilevel"/>
+    <w:tmpl w:val="8DD21FFE"/>
+    <w:lvl w:ilvl="0" w:tplc="281E73D2">
+      <w:start w:val="1"/>
+      <w:numFmt w:val="bullet"/>
+      <w:lvlText w:val=""/>
+      <w:lvlJc w:val="left"/>
+      <w:pPr>
+        <w:ind w:left="720" w:hanging="360"/>
+      </w:pPr>
+      <w:rPr>
+        <w:rFonts w:ascii="Symbol" w:hAnsi="Symbol" w:hint="default"/>
+      </w:rPr>
+    </w:lvl>
+    <w:lvl w:ilvl="1" w:tplc="04090003" w:tentative="1">
+      <w:start w:val="1"/>
+      <w:numFmt w:val="bullet"/>
+      <w:lvlText w:val="o"/>
+      <w:lvlJc w:val="left"/>
+      <w:pPr>
+        <w:ind w:left="1440" w:hanging="360"/>
+      </w:pPr>
+      <w:rPr>
+        <w:rFonts w:ascii="Courier New" w:hAnsi="Courier New" w:cs="Courier New" w:hint="default"/>
+      </w:rPr>
+    </w:lvl>
+    <w:lvl w:ilvl="2" w:tplc="04090005" w:tentative="1">
+      <w:start w:val="1"/>
+      <w:numFmt w:val="bullet"/>
+      <w:lvlText w:val=""/>
+      <w:lvlJc w:val="left"/>
+      <w:pPr>
+        <w:ind w:left="2160" w:hanging="360"/>
+      </w:pPr>
+      <w:rPr>
+        <w:rFonts w:ascii="Wingdings" w:hAnsi="Wingdings" w:hint="default"/>
+      </w:rPr>
+    </w:lvl>
+    <w:lvl w:ilvl="3" w:tplc="04090001" w:tentative="1">
+      <w:start w:val="1"/>
+      <w:numFmt w:val="bullet"/>
+      <w:lvlText w:val=""/>
+      <w:lvlJc w:val="left"/>
+      <w:pPr>
+        <w:ind w:left="2880" w:hanging="360"/>
+      </w:pPr>
+      <w:rPr>
+        <w:rFonts w:ascii="Symbol" w:hAnsi="Symbol" w:hint="default"/>
+      </w:rPr>
+    </w:lvl>
+    <w:lvl w:ilvl="4" w:tplc="04090003" w:tentative="1">
+      <w:start w:val="1"/>
+      <w:numFmt w:val="bullet"/>
+      <w:lvlText w:val="o"/>
+      <w:lvlJc w:val="left"/>
+      <w:pPr>
+        <w:ind w:left="3600" w:hanging="360"/>
+      </w:pPr>
+      <w:rPr>
+        <w:rFonts w:ascii="Courier New" w:hAnsi="Courier New" w:cs="Courier New" w:hint="default"/>
+      </w:rPr>
+    </w:lvl>
+    <w:lvl w:ilvl="5" w:tplc="04090005" w:tentative="1">
+      <w:start w:val="1"/>
+      <w:numFmt w:val="bullet"/>
+      <w:lvlText w:val=""/>
+      <w:lvlJc w:val="left"/>
+      <w:pPr>
+        <w:ind w:left="4320" w:hanging="360"/>
+      </w:pPr>
+      <w:rPr>
+        <w:rFonts w:ascii="Wingdings" w:hAnsi="Wingdings" w:hint="default"/>
+      </w:rPr>
+    </w:lvl>
+    <w:lvl w:ilvl="6" w:tplc="04090001" w:tentative="1">
+      <w:start w:val="1"/>
+      <w:numFmt w:val="bullet"/>
+      <w:lvlText w:val=""/>
+      <w:lvlJc w:val="left"/>
+      <w:pPr>
+        <w:ind w:left="5040" w:hanging="360"/>
+      </w:pPr>
+      <w:rPr>
+        <w:rFonts w:ascii="Symbol" w:hAnsi="Symbol" w:hint="default"/>
+      </w:rPr>
+    </w:lvl>
+    <w:lvl w:ilvl="7" w:tplc="04090003" w:tentative="1">
+      <w:start w:val="1"/>
+      <w:numFmt w:val="bullet"/>
+      <w:lvlText w:val="o"/>
+      <w:lvlJc w:val="left"/>
+      <w:pPr>
+        <w:ind w:left="5760" w:hanging="360"/>
+      </w:pPr>
+      <w:rPr>
+        <w:rFonts w:ascii="Courier New" w:hAnsi="Courier New" w:cs="Courier New" w:hint="default"/>
+      </w:rPr>
+    </w:lvl>
+    <w:lvl w:ilvl="8" w:tplc="04090005" w:tentative="1">
+      <w:start w:val="1"/>
+      <w:numFmt w:val="bullet"/>
+      <w:lvlText w:val=""/>
+      <w:lvlJc w:val="left"/>
+      <w:pPr>
+        <w:ind w:left="6480" w:hanging="360"/>
+      </w:pPr>
+      <w:rPr>
+        <w:rFonts w:ascii="Wingdings" w:hAnsi="Wingdings" w:hint="default"/>
+      </w:rPr>
+    </w:lvl>
+  </w:abstractNum>
+  <w:abstractNum w:abstractNumId="12">
     <w:nsid w:val="477479C8"/>
     <w:multiLevelType w:val="hybridMultilevel"/>
     <w:tmpl w:val="76061DE2"/>
@@ -3309,7 +4652,7 @@
       </w:rPr>
     </w:lvl>
   </w:abstractNum>
-  <w:abstractNum w:abstractNumId="9">
+  <w:abstractNum w:abstractNumId="13">
     <w:nsid w:val="4FFC385C"/>
     <w:multiLevelType w:val="hybridMultilevel"/>
     <w:tmpl w:val="D740652E"/>
@@ -3422,7 +4765,7 @@
       </w:rPr>
     </w:lvl>
   </w:abstractNum>
-  <w:abstractNum w:abstractNumId="10">
+  <w:abstractNum w:abstractNumId="14">
     <w:nsid w:val="53B22C69"/>
     <w:multiLevelType w:val="hybridMultilevel"/>
     <w:tmpl w:val="03785420"/>
@@ -3508,7 +4851,96 @@
       </w:pPr>
     </w:lvl>
   </w:abstractNum>
-  <w:abstractNum w:abstractNumId="11">
+  <w:abstractNum w:abstractNumId="15">
+    <w:nsid w:val="66D5432F"/>
+    <w:multiLevelType w:val="hybridMultilevel"/>
+    <w:tmpl w:val="BB729148"/>
+    <w:lvl w:ilvl="0" w:tplc="4408518C">
+      <w:start w:val="1"/>
+      <w:numFmt w:val="decimal"/>
+      <w:lvlText w:val="%1."/>
+      <w:lvlJc w:val="left"/>
+      <w:pPr>
+        <w:ind w:left="720" w:hanging="360"/>
+      </w:pPr>
+      <w:rPr>
+        <w:rFonts w:hint="default"/>
+      </w:rPr>
+    </w:lvl>
+    <w:lvl w:ilvl="1" w:tplc="04090019" w:tentative="1">
+      <w:start w:val="1"/>
+      <w:numFmt w:val="lowerLetter"/>
+      <w:lvlText w:val="%2."/>
+      <w:lvlJc w:val="left"/>
+      <w:pPr>
+        <w:ind w:left="1440" w:hanging="360"/>
+      </w:pPr>
+    </w:lvl>
+    <w:lvl w:ilvl="2" w:tplc="0409001B" w:tentative="1">
+      <w:start w:val="1"/>
+      <w:numFmt w:val="lowerRoman"/>
+      <w:lvlText w:val="%3."/>
+      <w:lvlJc w:val="right"/>
+      <w:pPr>
+        <w:ind w:left="2160" w:hanging="180"/>
+      </w:pPr>
+    </w:lvl>
+    <w:lvl w:ilvl="3" w:tplc="0409000F" w:tentative="1">
+      <w:start w:val="1"/>
+      <w:numFmt w:val="decimal"/>
+      <w:lvlText w:val="%4."/>
+      <w:lvlJc w:val="left"/>
+      <w:pPr>
+        <w:ind w:left="2880" w:hanging="360"/>
+      </w:pPr>
+    </w:lvl>
+    <w:lvl w:ilvl="4" w:tplc="04090019" w:tentative="1">
+      <w:start w:val="1"/>
+      <w:numFmt w:val="lowerLetter"/>
+      <w:lvlText w:val="%5."/>
+      <w:lvlJc w:val="left"/>
+      <w:pPr>
+        <w:ind w:left="3600" w:hanging="360"/>
+      </w:pPr>
+    </w:lvl>
+    <w:lvl w:ilvl="5" w:tplc="0409001B" w:tentative="1">
+      <w:start w:val="1"/>
+      <w:numFmt w:val="lowerRoman"/>
+      <w:lvlText w:val="%6."/>
+      <w:lvlJc w:val="right"/>
+      <w:pPr>
+        <w:ind w:left="4320" w:hanging="180"/>
+      </w:pPr>
+    </w:lvl>
+    <w:lvl w:ilvl="6" w:tplc="0409000F" w:tentative="1">
+      <w:start w:val="1"/>
+      <w:numFmt w:val="decimal"/>
+      <w:lvlText w:val="%7."/>
+      <w:lvlJc w:val="left"/>
+      <w:pPr>
+        <w:ind w:left="5040" w:hanging="360"/>
+      </w:pPr>
+    </w:lvl>
+    <w:lvl w:ilvl="7" w:tplc="04090019" w:tentative="1">
+      <w:start w:val="1"/>
+      <w:numFmt w:val="lowerLetter"/>
+      <w:lvlText w:val="%8."/>
+      <w:lvlJc w:val="left"/>
+      <w:pPr>
+        <w:ind w:left="5760" w:hanging="360"/>
+      </w:pPr>
+    </w:lvl>
+    <w:lvl w:ilvl="8" w:tplc="0409001B" w:tentative="1">
+      <w:start w:val="1"/>
+      <w:numFmt w:val="lowerRoman"/>
+      <w:lvlText w:val="%9."/>
+      <w:lvlJc w:val="right"/>
+      <w:pPr>
+        <w:ind w:left="6480" w:hanging="180"/>
+      </w:pPr>
+    </w:lvl>
+  </w:abstractNum>
+  <w:abstractNum w:abstractNumId="16">
     <w:nsid w:val="728D5532"/>
     <w:multiLevelType w:val="hybridMultilevel"/>
     <w:tmpl w:val="3B8E0346"/>
@@ -3621,7 +5053,7 @@
       </w:rPr>
     </w:lvl>
   </w:abstractNum>
-  <w:abstractNum w:abstractNumId="12">
+  <w:abstractNum w:abstractNumId="17">
     <w:nsid w:val="775D76B6"/>
     <w:multiLevelType w:val="hybridMultilevel"/>
     <w:tmpl w:val="E28EF424"/>
@@ -3735,28 +5167,28 @@
     </w:lvl>
   </w:abstractNum>
   <w:num w:numId="1">
-    <w:abstractNumId w:val="7"/>
+    <w:abstractNumId w:val="10"/>
   </w:num>
   <w:num w:numId="2">
-    <w:abstractNumId w:val="6"/>
+    <w:abstractNumId w:val="9"/>
   </w:num>
   <w:num w:numId="3">
-    <w:abstractNumId w:val="10"/>
+    <w:abstractNumId w:val="14"/>
   </w:num>
   <w:num w:numId="4">
     <w:abstractNumId w:val="1"/>
   </w:num>
   <w:num w:numId="5">
-    <w:abstractNumId w:val="4"/>
+    <w:abstractNumId w:val="5"/>
   </w:num>
   <w:num w:numId="6">
-    <w:abstractNumId w:val="11"/>
+    <w:abstractNumId w:val="16"/>
   </w:num>
   <w:num w:numId="7">
-    <w:abstractNumId w:val="9"/>
+    <w:abstractNumId w:val="13"/>
   </w:num>
   <w:num w:numId="8">
-    <w:abstractNumId w:val="12"/>
+    <w:abstractNumId w:val="17"/>
   </w:num>
   <w:num w:numId="9">
     <w:abstractNumId w:val="0"/>
@@ -3765,13 +5197,28 @@
     <w:abstractNumId w:val="3"/>
   </w:num>
   <w:num w:numId="11">
-    <w:abstractNumId w:val="5"/>
+    <w:abstractNumId w:val="6"/>
   </w:num>
   <w:num w:numId="12">
     <w:abstractNumId w:val="2"/>
   </w:num>
   <w:num w:numId="13">
+    <w:abstractNumId w:val="12"/>
+  </w:num>
+  <w:num w:numId="14">
+    <w:abstractNumId w:val="15"/>
+  </w:num>
+  <w:num w:numId="15">
     <w:abstractNumId w:val="8"/>
+  </w:num>
+  <w:num w:numId="16">
+    <w:abstractNumId w:val="4"/>
+  </w:num>
+  <w:num w:numId="17">
+    <w:abstractNumId w:val="7"/>
+  </w:num>
+  <w:num w:numId="18">
+    <w:abstractNumId w:val="11"/>
   </w:num>
 </w:numbering>
 </file>
@@ -4585,7 +6032,7 @@
 </file>
 
 <file path=customXml/itemProps1.xml><?xml version="1.0" encoding="utf-8"?>
-<ds:datastoreItem xmlns:ds="http://schemas.openxmlformats.org/officeDocument/2006/customXml" ds:itemID="{93B152D9-5E76-4E8B-B34B-1AE2F67A424C}">
+<ds:datastoreItem xmlns:ds="http://schemas.openxmlformats.org/officeDocument/2006/customXml" ds:itemID="{42965774-E7FE-4972-8EFB-8E4152803343}">
   <ds:schemaRefs>
     <ds:schemaRef ds:uri="http://schemas.openxmlformats.org/officeDocument/2006/bibliography"/>
   </ds:schemaRefs>

</xml_diff>